<commit_message>
Update Bird_Data_Summary_2023 - 20231213.docx
</commit_message>
<xml_diff>
--- a/Report of Foresty_20231026/Bird_Data_Summary_2023 - 20231213.docx
+++ b/Report of Foresty_20231026/Bird_Data_Summary_2023 - 20231213.docx
@@ -25,15 +25,6 @@
     </w:p>
     <w:p>
       <w:pPr>
-        <w:pStyle w:val="BodyText"/>
-        <w:rPr/>
-      </w:pPr>
-      <w:r>
-        <w:rPr/>
-      </w:r>
-    </w:p>
-    <w:p>
-      <w:pPr>
         <w:sectPr>
           <w:type w:val="nextPage"/>
           <w:pgSz w:w="12240" w:h="15840"/>
@@ -41,8 +32,14 @@
           <w:pgNumType w:fmt="decimal"/>
           <w:formProt w:val="false"/>
           <w:textDirection w:val="lrTb"/>
+          <w:docGrid w:type="default" w:linePitch="100" w:charSpace="0"/>
         </w:sectPr>
+        <w:pStyle w:val="BodyText"/>
+        <w:rPr/>
       </w:pPr>
+      <w:r>
+        <w:rPr/>
+      </w:r>
       <w:r>
         <w:br w:type="page"/>
       </w:r>
@@ -50,6 +47,7 @@
     <w:p>
       <w:pPr>
         <w:pStyle w:val="FirstParagraph"/>
+        <w:spacing w:before="0" w:after="180"/>
         <w:rPr/>
       </w:pPr>
       <w:r>
@@ -74,7 +72,7 @@
       <w:tblGrid>
         <w:gridCol w:w="701"/>
         <w:gridCol w:w="1549"/>
-        <w:gridCol w:w="3629"/>
+        <w:gridCol w:w="3628"/>
         <w:gridCol w:w="7799"/>
       </w:tblGrid>
       <w:tr>
@@ -94,7 +92,6 @@
           <w:p>
             <w:pPr>
               <w:pStyle w:val="Normal"/>
-              <w:pBdr/>
               <w:spacing w:lineRule="exact" w:line="240" w:before="100" w:after="100"/>
               <w:ind w:hanging="0" w:left="100" w:right="100"/>
               <w:jc w:val="center"/>
@@ -131,7 +128,6 @@
           <w:p>
             <w:pPr>
               <w:pStyle w:val="Normal"/>
-              <w:pBdr/>
               <w:spacing w:lineRule="exact" w:line="240" w:before="100" w:after="100"/>
               <w:ind w:hanging="0" w:left="100" w:right="100"/>
               <w:jc w:val="left"/>
@@ -157,7 +153,7 @@
         </w:tc>
         <w:tc>
           <w:tcPr>
-            <w:tcW w:w="3629" w:type="dxa"/>
+            <w:tcW w:w="3628" w:type="dxa"/>
             <w:tcBorders>
               <w:top w:val="single" w:sz="12" w:space="0" w:color="666666"/>
               <w:bottom w:val="single" w:sz="12" w:space="0" w:color="666666"/>
@@ -168,7 +164,6 @@
           <w:p>
             <w:pPr>
               <w:pStyle w:val="Normal"/>
-              <w:pBdr/>
               <w:spacing w:lineRule="exact" w:line="240" w:before="100" w:after="100"/>
               <w:ind w:hanging="0" w:left="100" w:right="100"/>
               <w:jc w:val="left"/>
@@ -205,7 +200,6 @@
           <w:p>
             <w:pPr>
               <w:pStyle w:val="Normal"/>
-              <w:pBdr/>
               <w:spacing w:lineRule="exact" w:line="240" w:before="100" w:after="100"/>
               <w:ind w:hanging="0" w:left="100" w:right="100"/>
               <w:jc w:val="left"/>
@@ -352,7 +346,6 @@
           <w:p>
             <w:pPr>
               <w:pStyle w:val="Normal"/>
-              <w:pBdr/>
               <w:spacing w:lineRule="exact" w:line="240" w:before="100" w:after="100"/>
               <w:ind w:hanging="0" w:left="100" w:right="100"/>
               <w:jc w:val="center"/>
@@ -388,7 +381,6 @@
           <w:p>
             <w:pPr>
               <w:pStyle w:val="Normal"/>
-              <w:pBdr/>
               <w:spacing w:lineRule="exact" w:line="240" w:before="100" w:after="100"/>
               <w:ind w:hanging="0" w:left="100" w:right="100"/>
               <w:jc w:val="left"/>
@@ -414,7 +406,7 @@
         </w:tc>
         <w:tc>
           <w:tcPr>
-            <w:tcW w:w="3629" w:type="dxa"/>
+            <w:tcW w:w="3628" w:type="dxa"/>
             <w:tcBorders>
               <w:top w:val="single" w:sz="12" w:space="0" w:color="666666"/>
             </w:tcBorders>
@@ -424,7 +416,6 @@
           <w:p>
             <w:pPr>
               <w:pStyle w:val="Normal"/>
-              <w:pBdr/>
               <w:spacing w:lineRule="exact" w:line="240" w:before="100" w:after="100"/>
               <w:ind w:hanging="0" w:left="100" w:right="100"/>
               <w:jc w:val="left"/>
@@ -460,7 +451,6 @@
           <w:p>
             <w:pPr>
               <w:pStyle w:val="Normal"/>
-              <w:pBdr/>
               <w:spacing w:lineRule="exact" w:line="240" w:before="100" w:after="100"/>
               <w:ind w:hanging="0" w:left="100" w:right="100"/>
               <w:jc w:val="left"/>
@@ -497,7 +487,6 @@
           <w:p>
             <w:pPr>
               <w:pStyle w:val="Normal"/>
-              <w:pBdr/>
               <w:spacing w:lineRule="exact" w:line="240" w:before="100" w:after="100"/>
               <w:ind w:hanging="0" w:left="100" w:right="100"/>
               <w:jc w:val="center"/>
@@ -531,7 +520,6 @@
           <w:p>
             <w:pPr>
               <w:pStyle w:val="Normal"/>
-              <w:pBdr/>
               <w:spacing w:lineRule="exact" w:line="240" w:before="100" w:after="100"/>
               <w:ind w:hanging="0" w:left="100" w:right="100"/>
               <w:jc w:val="left"/>
@@ -557,15 +545,14 @@
         </w:tc>
         <w:tc>
           <w:tcPr>
-            <w:tcW w:w="3629" w:type="dxa"/>
-            <w:tcBorders/>
-            <w:shd w:color="auto" w:fill="FFFFFF" w:val="clear"/>
-            <w:vAlign w:val="center"/>
-          </w:tcPr>
-          <w:p>
-            <w:pPr>
-              <w:pStyle w:val="Normal"/>
-              <w:pBdr/>
+            <w:tcW w:w="3628" w:type="dxa"/>
+            <w:tcBorders/>
+            <w:shd w:color="auto" w:fill="FFFFFF" w:val="clear"/>
+            <w:vAlign w:val="center"/>
+          </w:tcPr>
+          <w:p>
+            <w:pPr>
+              <w:pStyle w:val="Normal"/>
               <w:spacing w:lineRule="exact" w:line="240" w:before="100" w:after="100"/>
               <w:ind w:hanging="0" w:left="100" w:right="100"/>
               <w:jc w:val="left"/>
@@ -623,7 +610,6 @@
           <w:p>
             <w:pPr>
               <w:pStyle w:val="Normal"/>
-              <w:pBdr/>
               <w:spacing w:lineRule="exact" w:line="240" w:before="100" w:after="100"/>
               <w:ind w:hanging="0" w:left="100" w:right="100"/>
               <w:jc w:val="left"/>
@@ -660,7 +646,6 @@
           <w:p>
             <w:pPr>
               <w:pStyle w:val="Normal"/>
-              <w:pBdr/>
               <w:spacing w:lineRule="exact" w:line="240" w:before="100" w:after="100"/>
               <w:ind w:hanging="0" w:left="100" w:right="100"/>
               <w:jc w:val="center"/>
@@ -694,7 +679,6 @@
           <w:p>
             <w:pPr>
               <w:pStyle w:val="Normal"/>
-              <w:pBdr/>
               <w:spacing w:lineRule="exact" w:line="240" w:before="100" w:after="100"/>
               <w:ind w:hanging="0" w:left="100" w:right="100"/>
               <w:jc w:val="left"/>
@@ -720,15 +704,14 @@
         </w:tc>
         <w:tc>
           <w:tcPr>
-            <w:tcW w:w="3629" w:type="dxa"/>
-            <w:tcBorders/>
-            <w:shd w:color="auto" w:fill="FFFFFF" w:val="clear"/>
-            <w:vAlign w:val="center"/>
-          </w:tcPr>
-          <w:p>
-            <w:pPr>
-              <w:pStyle w:val="Normal"/>
-              <w:pBdr/>
+            <w:tcW w:w="3628" w:type="dxa"/>
+            <w:tcBorders/>
+            <w:shd w:color="auto" w:fill="FFFFFF" w:val="clear"/>
+            <w:vAlign w:val="center"/>
+          </w:tcPr>
+          <w:p>
+            <w:pPr>
+              <w:pStyle w:val="Normal"/>
               <w:spacing w:lineRule="exact" w:line="240" w:before="100" w:after="100"/>
               <w:ind w:hanging="0" w:left="100" w:right="100"/>
               <w:jc w:val="left"/>
@@ -762,7 +745,6 @@
           <w:p>
             <w:pPr>
               <w:pStyle w:val="Normal"/>
-              <w:pBdr/>
               <w:spacing w:lineRule="exact" w:line="240" w:before="100" w:after="100"/>
               <w:ind w:hanging="0" w:left="100" w:right="100"/>
               <w:jc w:val="left"/>
@@ -799,7 +781,6 @@
           <w:p>
             <w:pPr>
               <w:pStyle w:val="Normal"/>
-              <w:pBdr/>
               <w:spacing w:lineRule="exact" w:line="240" w:before="100" w:after="100"/>
               <w:ind w:hanging="0" w:left="100" w:right="100"/>
               <w:jc w:val="center"/>
@@ -833,7 +814,6 @@
           <w:p>
             <w:pPr>
               <w:pStyle w:val="Normal"/>
-              <w:pBdr/>
               <w:spacing w:lineRule="exact" w:line="240" w:before="100" w:after="100"/>
               <w:ind w:hanging="0" w:left="100" w:right="100"/>
               <w:jc w:val="left"/>
@@ -859,15 +839,14 @@
         </w:tc>
         <w:tc>
           <w:tcPr>
-            <w:tcW w:w="3629" w:type="dxa"/>
-            <w:tcBorders/>
-            <w:shd w:color="auto" w:fill="FFFFFF" w:val="clear"/>
-            <w:vAlign w:val="center"/>
-          </w:tcPr>
-          <w:p>
-            <w:pPr>
-              <w:pStyle w:val="Normal"/>
-              <w:pBdr/>
+            <w:tcW w:w="3628" w:type="dxa"/>
+            <w:tcBorders/>
+            <w:shd w:color="auto" w:fill="FFFFFF" w:val="clear"/>
+            <w:vAlign w:val="center"/>
+          </w:tcPr>
+          <w:p>
+            <w:pPr>
+              <w:pStyle w:val="Normal"/>
               <w:spacing w:lineRule="exact" w:line="240" w:before="100" w:after="100"/>
               <w:ind w:hanging="0" w:left="100" w:right="100"/>
               <w:jc w:val="left"/>
@@ -901,7 +880,6 @@
           <w:p>
             <w:pPr>
               <w:pStyle w:val="Normal"/>
-              <w:pBdr/>
               <w:spacing w:lineRule="exact" w:line="240" w:before="100" w:after="100"/>
               <w:ind w:hanging="0" w:left="100" w:right="100"/>
               <w:jc w:val="left"/>
@@ -938,7 +916,6 @@
           <w:p>
             <w:pPr>
               <w:pStyle w:val="Normal"/>
-              <w:pBdr/>
               <w:spacing w:lineRule="exact" w:line="240" w:before="100" w:after="100"/>
               <w:ind w:hanging="0" w:left="100" w:right="100"/>
               <w:jc w:val="center"/>
@@ -972,7 +949,6 @@
           <w:p>
             <w:pPr>
               <w:pStyle w:val="Normal"/>
-              <w:pBdr/>
               <w:spacing w:lineRule="exact" w:line="240" w:before="100" w:after="100"/>
               <w:ind w:hanging="0" w:left="100" w:right="100"/>
               <w:jc w:val="left"/>
@@ -998,15 +974,14 @@
         </w:tc>
         <w:tc>
           <w:tcPr>
-            <w:tcW w:w="3629" w:type="dxa"/>
-            <w:tcBorders/>
-            <w:shd w:color="auto" w:fill="FFFFFF" w:val="clear"/>
-            <w:vAlign w:val="center"/>
-          </w:tcPr>
-          <w:p>
-            <w:pPr>
-              <w:pStyle w:val="Normal"/>
-              <w:pBdr/>
+            <w:tcW w:w="3628" w:type="dxa"/>
+            <w:tcBorders/>
+            <w:shd w:color="auto" w:fill="FFFFFF" w:val="clear"/>
+            <w:vAlign w:val="center"/>
+          </w:tcPr>
+          <w:p>
+            <w:pPr>
+              <w:pStyle w:val="Normal"/>
               <w:spacing w:lineRule="exact" w:line="240" w:before="100" w:after="100"/>
               <w:ind w:hanging="0" w:left="100" w:right="100"/>
               <w:jc w:val="left"/>
@@ -1088,7 +1063,6 @@
           <w:p>
             <w:pPr>
               <w:pStyle w:val="Normal"/>
-              <w:pBdr/>
               <w:spacing w:lineRule="exact" w:line="240" w:before="100" w:after="100"/>
               <w:ind w:hanging="0" w:left="100" w:right="100"/>
               <w:jc w:val="left"/>
@@ -1125,7 +1099,6 @@
           <w:p>
             <w:pPr>
               <w:pStyle w:val="Normal"/>
-              <w:pBdr/>
               <w:spacing w:lineRule="exact" w:line="240" w:before="100" w:after="100"/>
               <w:ind w:hanging="0" w:left="100" w:right="100"/>
               <w:jc w:val="center"/>
@@ -1159,7 +1132,6 @@
           <w:p>
             <w:pPr>
               <w:pStyle w:val="Normal"/>
-              <w:pBdr/>
               <w:spacing w:lineRule="exact" w:line="240" w:before="100" w:after="100"/>
               <w:ind w:hanging="0" w:left="100" w:right="100"/>
               <w:jc w:val="left"/>
@@ -1185,15 +1157,14 @@
         </w:tc>
         <w:tc>
           <w:tcPr>
-            <w:tcW w:w="3629" w:type="dxa"/>
-            <w:tcBorders/>
-            <w:shd w:color="auto" w:fill="FFFFFF" w:val="clear"/>
-            <w:vAlign w:val="center"/>
-          </w:tcPr>
-          <w:p>
-            <w:pPr>
-              <w:pStyle w:val="Normal"/>
-              <w:pBdr/>
+            <w:tcW w:w="3628" w:type="dxa"/>
+            <w:tcBorders/>
+            <w:shd w:color="auto" w:fill="FFFFFF" w:val="clear"/>
+            <w:vAlign w:val="center"/>
+          </w:tcPr>
+          <w:p>
+            <w:pPr>
+              <w:pStyle w:val="Normal"/>
               <w:spacing w:lineRule="exact" w:line="240" w:before="100" w:after="100"/>
               <w:ind w:hanging="0" w:left="100" w:right="100"/>
               <w:jc w:val="left"/>
@@ -1227,7 +1198,6 @@
           <w:p>
             <w:pPr>
               <w:pStyle w:val="Normal"/>
-              <w:pBdr/>
               <w:spacing w:lineRule="exact" w:line="240" w:before="100" w:after="100"/>
               <w:ind w:hanging="0" w:left="100" w:right="100"/>
               <w:jc w:val="left"/>
@@ -1288,7 +1258,6 @@
           <w:p>
             <w:pPr>
               <w:pStyle w:val="Normal"/>
-              <w:pBdr/>
               <w:spacing w:lineRule="exact" w:line="240" w:before="100" w:after="100"/>
               <w:ind w:hanging="0" w:left="100" w:right="100"/>
               <w:jc w:val="center"/>
@@ -1322,7 +1291,6 @@
           <w:p>
             <w:pPr>
               <w:pStyle w:val="Normal"/>
-              <w:pBdr/>
               <w:spacing w:lineRule="exact" w:line="240" w:before="100" w:after="100"/>
               <w:ind w:hanging="0" w:left="100" w:right="100"/>
               <w:jc w:val="left"/>
@@ -1348,15 +1316,14 @@
         </w:tc>
         <w:tc>
           <w:tcPr>
-            <w:tcW w:w="3629" w:type="dxa"/>
-            <w:tcBorders/>
-            <w:shd w:color="auto" w:fill="FFFFFF" w:val="clear"/>
-            <w:vAlign w:val="center"/>
-          </w:tcPr>
-          <w:p>
-            <w:pPr>
-              <w:pStyle w:val="Normal"/>
-              <w:pBdr/>
+            <w:tcW w:w="3628" w:type="dxa"/>
+            <w:tcBorders/>
+            <w:shd w:color="auto" w:fill="FFFFFF" w:val="clear"/>
+            <w:vAlign w:val="center"/>
+          </w:tcPr>
+          <w:p>
+            <w:pPr>
+              <w:pStyle w:val="Normal"/>
               <w:spacing w:lineRule="exact" w:line="240" w:before="100" w:after="100"/>
               <w:ind w:hanging="0" w:left="100" w:right="100"/>
               <w:jc w:val="left"/>
@@ -1414,7 +1381,6 @@
           <w:p>
             <w:pPr>
               <w:pStyle w:val="Normal"/>
-              <w:pBdr/>
               <w:spacing w:lineRule="exact" w:line="240" w:before="100" w:after="100"/>
               <w:ind w:hanging="0" w:left="100" w:right="100"/>
               <w:jc w:val="left"/>
@@ -1451,7 +1417,6 @@
           <w:p>
             <w:pPr>
               <w:pStyle w:val="Normal"/>
-              <w:pBdr/>
               <w:spacing w:lineRule="exact" w:line="240" w:before="100" w:after="100"/>
               <w:ind w:hanging="0" w:left="100" w:right="100"/>
               <w:jc w:val="center"/>
@@ -1485,7 +1450,6 @@
           <w:p>
             <w:pPr>
               <w:pStyle w:val="Normal"/>
-              <w:pBdr/>
               <w:spacing w:lineRule="exact" w:line="240" w:before="100" w:after="100"/>
               <w:ind w:hanging="0" w:left="100" w:right="100"/>
               <w:jc w:val="left"/>
@@ -1511,15 +1475,14 @@
         </w:tc>
         <w:tc>
           <w:tcPr>
-            <w:tcW w:w="3629" w:type="dxa"/>
-            <w:tcBorders/>
-            <w:shd w:color="auto" w:fill="FFFFFF" w:val="clear"/>
-            <w:vAlign w:val="center"/>
-          </w:tcPr>
-          <w:p>
-            <w:pPr>
-              <w:pStyle w:val="Normal"/>
-              <w:pBdr/>
+            <w:tcW w:w="3628" w:type="dxa"/>
+            <w:tcBorders/>
+            <w:shd w:color="auto" w:fill="FFFFFF" w:val="clear"/>
+            <w:vAlign w:val="center"/>
+          </w:tcPr>
+          <w:p>
+            <w:pPr>
+              <w:pStyle w:val="Normal"/>
               <w:spacing w:lineRule="exact" w:line="240" w:before="100" w:after="100"/>
               <w:ind w:hanging="0" w:left="100" w:right="100"/>
               <w:jc w:val="left"/>
@@ -1565,7 +1528,6 @@
           <w:p>
             <w:pPr>
               <w:pStyle w:val="Normal"/>
-              <w:pBdr/>
               <w:spacing w:lineRule="exact" w:line="240" w:before="100" w:after="100"/>
               <w:ind w:hanging="0" w:left="100" w:right="100"/>
               <w:jc w:val="left"/>
@@ -1626,7 +1588,6 @@
           <w:p>
             <w:pPr>
               <w:pStyle w:val="Normal"/>
-              <w:pBdr/>
               <w:spacing w:lineRule="exact" w:line="240" w:before="100" w:after="100"/>
               <w:ind w:hanging="0" w:left="100" w:right="100"/>
               <w:jc w:val="center"/>
@@ -1660,7 +1621,6 @@
           <w:p>
             <w:pPr>
               <w:pStyle w:val="Normal"/>
-              <w:pBdr/>
               <w:spacing w:lineRule="exact" w:line="240" w:before="100" w:after="100"/>
               <w:ind w:hanging="0" w:left="100" w:right="100"/>
               <w:jc w:val="left"/>
@@ -1686,15 +1646,14 @@
         </w:tc>
         <w:tc>
           <w:tcPr>
-            <w:tcW w:w="3629" w:type="dxa"/>
-            <w:tcBorders/>
-            <w:shd w:color="auto" w:fill="FFFFFF" w:val="clear"/>
-            <w:vAlign w:val="center"/>
-          </w:tcPr>
-          <w:p>
-            <w:pPr>
-              <w:pStyle w:val="Normal"/>
-              <w:pBdr/>
+            <w:tcW w:w="3628" w:type="dxa"/>
+            <w:tcBorders/>
+            <w:shd w:color="auto" w:fill="FFFFFF" w:val="clear"/>
+            <w:vAlign w:val="center"/>
+          </w:tcPr>
+          <w:p>
+            <w:pPr>
+              <w:pStyle w:val="Normal"/>
               <w:spacing w:lineRule="exact" w:line="240" w:before="100" w:after="100"/>
               <w:ind w:hanging="0" w:left="100" w:right="100"/>
               <w:jc w:val="left"/>
@@ -1728,7 +1687,6 @@
           <w:p>
             <w:pPr>
               <w:pStyle w:val="Normal"/>
-              <w:pBdr/>
               <w:spacing w:lineRule="exact" w:line="240" w:before="100" w:after="100"/>
               <w:ind w:hanging="0" w:left="100" w:right="100"/>
               <w:jc w:val="left"/>
@@ -1789,7 +1747,6 @@
           <w:p>
             <w:pPr>
               <w:pStyle w:val="Normal"/>
-              <w:pBdr/>
               <w:spacing w:lineRule="exact" w:line="240" w:before="100" w:after="100"/>
               <w:ind w:hanging="0" w:left="100" w:right="100"/>
               <w:jc w:val="center"/>
@@ -1823,7 +1780,6 @@
           <w:p>
             <w:pPr>
               <w:pStyle w:val="Normal"/>
-              <w:pBdr/>
               <w:spacing w:lineRule="exact" w:line="240" w:before="100" w:after="100"/>
               <w:ind w:hanging="0" w:left="100" w:right="100"/>
               <w:jc w:val="left"/>
@@ -1849,15 +1805,14 @@
         </w:tc>
         <w:tc>
           <w:tcPr>
-            <w:tcW w:w="3629" w:type="dxa"/>
-            <w:tcBorders/>
-            <w:shd w:color="auto" w:fill="FFFFFF" w:val="clear"/>
-            <w:vAlign w:val="center"/>
-          </w:tcPr>
-          <w:p>
-            <w:pPr>
-              <w:pStyle w:val="Normal"/>
-              <w:pBdr/>
+            <w:tcW w:w="3628" w:type="dxa"/>
+            <w:tcBorders/>
+            <w:shd w:color="auto" w:fill="FFFFFF" w:val="clear"/>
+            <w:vAlign w:val="center"/>
+          </w:tcPr>
+          <w:p>
+            <w:pPr>
+              <w:pStyle w:val="Normal"/>
               <w:spacing w:lineRule="exact" w:line="240" w:before="100" w:after="100"/>
               <w:ind w:hanging="0" w:left="100" w:right="100"/>
               <w:jc w:val="left"/>
@@ -1951,7 +1906,6 @@
           <w:p>
             <w:pPr>
               <w:pStyle w:val="Normal"/>
-              <w:pBdr/>
               <w:spacing w:lineRule="exact" w:line="240" w:before="100" w:after="100"/>
               <w:ind w:hanging="0" w:left="100" w:right="100"/>
               <w:jc w:val="left"/>
@@ -2012,7 +1966,6 @@
           <w:p>
             <w:pPr>
               <w:pStyle w:val="Normal"/>
-              <w:pBdr/>
               <w:spacing w:lineRule="exact" w:line="240" w:before="100" w:after="100"/>
               <w:ind w:hanging="0" w:left="100" w:right="100"/>
               <w:jc w:val="center"/>
@@ -2046,7 +1999,6 @@
           <w:p>
             <w:pPr>
               <w:pStyle w:val="Normal"/>
-              <w:pBdr/>
               <w:spacing w:lineRule="exact" w:line="240" w:before="100" w:after="100"/>
               <w:ind w:hanging="0" w:left="100" w:right="100"/>
               <w:jc w:val="left"/>
@@ -2072,15 +2024,14 @@
         </w:tc>
         <w:tc>
           <w:tcPr>
-            <w:tcW w:w="3629" w:type="dxa"/>
-            <w:tcBorders/>
-            <w:shd w:color="auto" w:fill="FFFFFF" w:val="clear"/>
-            <w:vAlign w:val="center"/>
-          </w:tcPr>
-          <w:p>
-            <w:pPr>
-              <w:pStyle w:val="Normal"/>
-              <w:pBdr/>
+            <w:tcW w:w="3628" w:type="dxa"/>
+            <w:tcBorders/>
+            <w:shd w:color="auto" w:fill="FFFFFF" w:val="clear"/>
+            <w:vAlign w:val="center"/>
+          </w:tcPr>
+          <w:p>
+            <w:pPr>
+              <w:pStyle w:val="Normal"/>
               <w:spacing w:lineRule="exact" w:line="240" w:before="100" w:after="100"/>
               <w:ind w:hanging="0" w:left="100" w:right="100"/>
               <w:jc w:val="left"/>
@@ -2150,7 +2101,6 @@
           <w:p>
             <w:pPr>
               <w:pStyle w:val="Normal"/>
-              <w:pBdr/>
               <w:spacing w:lineRule="exact" w:line="240" w:before="100" w:after="100"/>
               <w:ind w:hanging="0" w:left="100" w:right="100"/>
               <w:jc w:val="left"/>
@@ -2170,19 +2120,19 @@
                 <w:szCs w:val="24"/>
                 <w:u w:val="none"/>
               </w:rPr>
-              <w:t xml:space="preserve">陳文祥、陳科綬、廖俊忠 </w:t>
-            </w:r>
-            <w:r>
-              <w:rPr>
-                <w:rFonts w:eastAsia="微軟正黑體" w:cs="Arial" w:ascii="微軟正黑體" w:hAnsi="微軟正黑體"/>
-                <w:b w:val="false"/>
-                <w:i w:val="false"/>
-                <w:color w:val="000000"/>
-                <w:sz w:val="24"/>
-                <w:szCs w:val="24"/>
-                <w:u w:val="none"/>
-              </w:rPr>
-              <w:t xml:space="preserve">// </w:t>
+              <w:t xml:space="preserve">陳科綬、陳文祥、廖俊忠 </w:t>
+            </w:r>
+            <w:r>
+              <w:rPr>
+                <w:rFonts w:eastAsia="微軟正黑體" w:cs="Arial" w:ascii="微軟正黑體" w:hAnsi="微軟正黑體"/>
+                <w:b w:val="false"/>
+                <w:i w:val="false"/>
+                <w:color w:val="000000"/>
+                <w:sz w:val="24"/>
+                <w:szCs w:val="24"/>
+                <w:u w:val="none"/>
+              </w:rPr>
+              <w:t>//</w:t>
             </w:r>
             <w:r>
               <w:rPr>
@@ -2194,7 +2144,7 @@
                 <w:szCs w:val="24"/>
                 <w:u w:val="none"/>
               </w:rPr>
-              <w:t>陳文祥、陳科綬</w:t>
+              <w:t>陳科綬、陳文祥</w:t>
             </w:r>
           </w:p>
         </w:tc>
@@ -2211,7 +2161,6 @@
           <w:p>
             <w:pPr>
               <w:pStyle w:val="Normal"/>
-              <w:pBdr/>
               <w:spacing w:lineRule="exact" w:line="240" w:before="100" w:after="100"/>
               <w:ind w:hanging="0" w:left="100" w:right="100"/>
               <w:jc w:val="center"/>
@@ -2245,7 +2194,6 @@
           <w:p>
             <w:pPr>
               <w:pStyle w:val="Normal"/>
-              <w:pBdr/>
               <w:spacing w:lineRule="exact" w:line="240" w:before="100" w:after="100"/>
               <w:ind w:hanging="0" w:left="100" w:right="100"/>
               <w:jc w:val="left"/>
@@ -2271,15 +2219,14 @@
         </w:tc>
         <w:tc>
           <w:tcPr>
-            <w:tcW w:w="3629" w:type="dxa"/>
-            <w:tcBorders/>
-            <w:shd w:color="auto" w:fill="FFFFFF" w:val="clear"/>
-            <w:vAlign w:val="center"/>
-          </w:tcPr>
-          <w:p>
-            <w:pPr>
-              <w:pStyle w:val="Normal"/>
-              <w:pBdr/>
+            <w:tcW w:w="3628" w:type="dxa"/>
+            <w:tcBorders/>
+            <w:shd w:color="auto" w:fill="FFFFFF" w:val="clear"/>
+            <w:vAlign w:val="center"/>
+          </w:tcPr>
+          <w:p>
+            <w:pPr>
+              <w:pStyle w:val="Normal"/>
               <w:spacing w:lineRule="exact" w:line="240" w:before="100" w:after="100"/>
               <w:ind w:hanging="0" w:left="100" w:right="100"/>
               <w:jc w:val="left"/>
@@ -2349,7 +2296,6 @@
           <w:p>
             <w:pPr>
               <w:pStyle w:val="Normal"/>
-              <w:pBdr/>
               <w:spacing w:lineRule="exact" w:line="240" w:before="100" w:after="100"/>
               <w:ind w:hanging="0" w:left="100" w:right="100"/>
               <w:jc w:val="left"/>
@@ -2386,7 +2332,6 @@
           <w:p>
             <w:pPr>
               <w:pStyle w:val="Normal"/>
-              <w:pBdr/>
               <w:spacing w:lineRule="exact" w:line="240" w:before="100" w:after="100"/>
               <w:ind w:hanging="0" w:left="100" w:right="100"/>
               <w:jc w:val="center"/>
@@ -2420,7 +2365,6 @@
           <w:p>
             <w:pPr>
               <w:pStyle w:val="Normal"/>
-              <w:pBdr/>
               <w:spacing w:lineRule="exact" w:line="240" w:before="100" w:after="100"/>
               <w:ind w:hanging="0" w:left="100" w:right="100"/>
               <w:jc w:val="left"/>
@@ -2446,15 +2390,14 @@
         </w:tc>
         <w:tc>
           <w:tcPr>
-            <w:tcW w:w="3629" w:type="dxa"/>
-            <w:tcBorders/>
-            <w:shd w:color="auto" w:fill="FFFFFF" w:val="clear"/>
-            <w:vAlign w:val="center"/>
-          </w:tcPr>
-          <w:p>
-            <w:pPr>
-              <w:pStyle w:val="Normal"/>
-              <w:pBdr/>
+            <w:tcW w:w="3628" w:type="dxa"/>
+            <w:tcBorders/>
+            <w:shd w:color="auto" w:fill="FFFFFF" w:val="clear"/>
+            <w:vAlign w:val="center"/>
+          </w:tcPr>
+          <w:p>
+            <w:pPr>
+              <w:pStyle w:val="Normal"/>
               <w:spacing w:lineRule="exact" w:line="240" w:before="100" w:after="100"/>
               <w:ind w:hanging="0" w:left="100" w:right="100"/>
               <w:jc w:val="left"/>
@@ -2524,7 +2467,6 @@
           <w:p>
             <w:pPr>
               <w:pStyle w:val="Normal"/>
-              <w:pBdr/>
               <w:spacing w:lineRule="exact" w:line="240" w:before="100" w:after="100"/>
               <w:ind w:hanging="0" w:left="100" w:right="100"/>
               <w:jc w:val="left"/>
@@ -2561,7 +2503,6 @@
           <w:p>
             <w:pPr>
               <w:pStyle w:val="Normal"/>
-              <w:pBdr/>
               <w:spacing w:lineRule="exact" w:line="240" w:before="100" w:after="100"/>
               <w:ind w:hanging="0" w:left="100" w:right="100"/>
               <w:jc w:val="center"/>
@@ -2595,7 +2536,6 @@
           <w:p>
             <w:pPr>
               <w:pStyle w:val="Normal"/>
-              <w:pBdr/>
               <w:spacing w:lineRule="exact" w:line="240" w:before="100" w:after="100"/>
               <w:ind w:hanging="0" w:left="100" w:right="100"/>
               <w:jc w:val="left"/>
@@ -2621,15 +2561,14 @@
         </w:tc>
         <w:tc>
           <w:tcPr>
-            <w:tcW w:w="3629" w:type="dxa"/>
-            <w:tcBorders/>
-            <w:shd w:color="auto" w:fill="FFFFFF" w:val="clear"/>
-            <w:vAlign w:val="center"/>
-          </w:tcPr>
-          <w:p>
-            <w:pPr>
-              <w:pStyle w:val="Normal"/>
-              <w:pBdr/>
+            <w:tcW w:w="3628" w:type="dxa"/>
+            <w:tcBorders/>
+            <w:shd w:color="auto" w:fill="FFFFFF" w:val="clear"/>
+            <w:vAlign w:val="center"/>
+          </w:tcPr>
+          <w:p>
+            <w:pPr>
+              <w:pStyle w:val="Normal"/>
               <w:spacing w:lineRule="exact" w:line="240" w:before="100" w:after="100"/>
               <w:ind w:hanging="0" w:left="100" w:right="100"/>
               <w:jc w:val="left"/>
@@ -2675,7 +2614,6 @@
           <w:p>
             <w:pPr>
               <w:pStyle w:val="Normal"/>
-              <w:pBdr/>
               <w:spacing w:lineRule="exact" w:line="240" w:before="100" w:after="100"/>
               <w:ind w:hanging="0" w:left="100" w:right="100"/>
               <w:jc w:val="left"/>
@@ -2736,7 +2674,6 @@
           <w:p>
             <w:pPr>
               <w:pStyle w:val="Normal"/>
-              <w:pBdr/>
               <w:spacing w:lineRule="exact" w:line="240" w:before="100" w:after="100"/>
               <w:ind w:hanging="0" w:left="100" w:right="100"/>
               <w:jc w:val="center"/>
@@ -2770,7 +2707,6 @@
           <w:p>
             <w:pPr>
               <w:pStyle w:val="Normal"/>
-              <w:pBdr/>
               <w:spacing w:lineRule="exact" w:line="240" w:before="100" w:after="100"/>
               <w:ind w:hanging="0" w:left="100" w:right="100"/>
               <w:jc w:val="left"/>
@@ -2796,15 +2732,14 @@
         </w:tc>
         <w:tc>
           <w:tcPr>
-            <w:tcW w:w="3629" w:type="dxa"/>
-            <w:tcBorders/>
-            <w:shd w:color="auto" w:fill="FFFFFF" w:val="clear"/>
-            <w:vAlign w:val="center"/>
-          </w:tcPr>
-          <w:p>
-            <w:pPr>
-              <w:pStyle w:val="Normal"/>
-              <w:pBdr/>
+            <w:tcW w:w="3628" w:type="dxa"/>
+            <w:tcBorders/>
+            <w:shd w:color="auto" w:fill="FFFFFF" w:val="clear"/>
+            <w:vAlign w:val="center"/>
+          </w:tcPr>
+          <w:p>
+            <w:pPr>
+              <w:pStyle w:val="Normal"/>
               <w:spacing w:lineRule="exact" w:line="240" w:before="100" w:after="100"/>
               <w:ind w:hanging="0" w:left="100" w:right="100"/>
               <w:jc w:val="left"/>
@@ -2850,7 +2785,6 @@
           <w:p>
             <w:pPr>
               <w:pStyle w:val="Normal"/>
-              <w:pBdr/>
               <w:spacing w:lineRule="exact" w:line="240" w:before="100" w:after="100"/>
               <w:ind w:hanging="0" w:left="100" w:right="100"/>
               <w:jc w:val="left"/>
@@ -2899,7 +2833,6 @@
           <w:p>
             <w:pPr>
               <w:pStyle w:val="Normal"/>
-              <w:pBdr/>
               <w:spacing w:lineRule="exact" w:line="240" w:before="100" w:after="100"/>
               <w:ind w:hanging="0" w:left="100" w:right="100"/>
               <w:jc w:val="center"/>
@@ -2933,7 +2866,6 @@
           <w:p>
             <w:pPr>
               <w:pStyle w:val="Normal"/>
-              <w:pBdr/>
               <w:spacing w:lineRule="exact" w:line="240" w:before="100" w:after="100"/>
               <w:ind w:hanging="0" w:left="100" w:right="100"/>
               <w:jc w:val="left"/>
@@ -2959,15 +2891,14 @@
         </w:tc>
         <w:tc>
           <w:tcPr>
-            <w:tcW w:w="3629" w:type="dxa"/>
-            <w:tcBorders/>
-            <w:shd w:color="auto" w:fill="FFFFFF" w:val="clear"/>
-            <w:vAlign w:val="center"/>
-          </w:tcPr>
-          <w:p>
-            <w:pPr>
-              <w:pStyle w:val="Normal"/>
-              <w:pBdr/>
+            <w:tcW w:w="3628" w:type="dxa"/>
+            <w:tcBorders/>
+            <w:shd w:color="auto" w:fill="FFFFFF" w:val="clear"/>
+            <w:vAlign w:val="center"/>
+          </w:tcPr>
+          <w:p>
+            <w:pPr>
+              <w:pStyle w:val="Normal"/>
               <w:spacing w:lineRule="exact" w:line="240" w:before="100" w:after="100"/>
               <w:ind w:hanging="0" w:left="100" w:right="100"/>
               <w:jc w:val="left"/>
@@ -3025,7 +2956,6 @@
           <w:p>
             <w:pPr>
               <w:pStyle w:val="Normal"/>
-              <w:pBdr/>
               <w:spacing w:lineRule="exact" w:line="240" w:before="100" w:after="100"/>
               <w:ind w:hanging="0" w:left="100" w:right="100"/>
               <w:jc w:val="left"/>
@@ -3062,7 +2992,6 @@
           <w:p>
             <w:pPr>
               <w:pStyle w:val="Normal"/>
-              <w:pBdr/>
               <w:spacing w:lineRule="exact" w:line="240" w:before="100" w:after="100"/>
               <w:ind w:hanging="0" w:left="100" w:right="100"/>
               <w:jc w:val="center"/>
@@ -3096,7 +3025,6 @@
           <w:p>
             <w:pPr>
               <w:pStyle w:val="Normal"/>
-              <w:pBdr/>
               <w:spacing w:lineRule="exact" w:line="240" w:before="100" w:after="100"/>
               <w:ind w:hanging="0" w:left="100" w:right="100"/>
               <w:jc w:val="left"/>
@@ -3122,15 +3050,14 @@
         </w:tc>
         <w:tc>
           <w:tcPr>
-            <w:tcW w:w="3629" w:type="dxa"/>
-            <w:tcBorders/>
-            <w:shd w:color="auto" w:fill="FFFFFF" w:val="clear"/>
-            <w:vAlign w:val="center"/>
-          </w:tcPr>
-          <w:p>
-            <w:pPr>
-              <w:pStyle w:val="Normal"/>
-              <w:pBdr/>
+            <w:tcW w:w="3628" w:type="dxa"/>
+            <w:tcBorders/>
+            <w:shd w:color="auto" w:fill="FFFFFF" w:val="clear"/>
+            <w:vAlign w:val="center"/>
+          </w:tcPr>
+          <w:p>
+            <w:pPr>
+              <w:pStyle w:val="Normal"/>
               <w:spacing w:lineRule="exact" w:line="240" w:before="100" w:after="100"/>
               <w:ind w:hanging="0" w:left="100" w:right="100"/>
               <w:jc w:val="left"/>
@@ -3188,7 +3115,6 @@
           <w:p>
             <w:pPr>
               <w:pStyle w:val="Normal"/>
-              <w:pBdr/>
               <w:spacing w:lineRule="exact" w:line="240" w:before="100" w:after="100"/>
               <w:ind w:hanging="0" w:left="100" w:right="100"/>
               <w:jc w:val="left"/>
@@ -3249,7 +3175,6 @@
           <w:p>
             <w:pPr>
               <w:pStyle w:val="Normal"/>
-              <w:pBdr/>
               <w:spacing w:lineRule="exact" w:line="240" w:before="100" w:after="100"/>
               <w:ind w:hanging="0" w:left="100" w:right="100"/>
               <w:jc w:val="center"/>
@@ -3283,7 +3208,6 @@
           <w:p>
             <w:pPr>
               <w:pStyle w:val="Normal"/>
-              <w:pBdr/>
               <w:spacing w:lineRule="exact" w:line="240" w:before="100" w:after="100"/>
               <w:ind w:hanging="0" w:left="100" w:right="100"/>
               <w:jc w:val="left"/>
@@ -3309,15 +3233,14 @@
         </w:tc>
         <w:tc>
           <w:tcPr>
-            <w:tcW w:w="3629" w:type="dxa"/>
-            <w:tcBorders/>
-            <w:shd w:color="auto" w:fill="FFFFFF" w:val="clear"/>
-            <w:vAlign w:val="center"/>
-          </w:tcPr>
-          <w:p>
-            <w:pPr>
-              <w:pStyle w:val="Normal"/>
-              <w:pBdr/>
+            <w:tcW w:w="3628" w:type="dxa"/>
+            <w:tcBorders/>
+            <w:shd w:color="auto" w:fill="FFFFFF" w:val="clear"/>
+            <w:vAlign w:val="center"/>
+          </w:tcPr>
+          <w:p>
+            <w:pPr>
+              <w:pStyle w:val="Normal"/>
               <w:spacing w:lineRule="exact" w:line="240" w:before="100" w:after="100"/>
               <w:ind w:hanging="0" w:left="100" w:right="100"/>
               <w:jc w:val="left"/>
@@ -3363,7 +3286,6 @@
           <w:p>
             <w:pPr>
               <w:pStyle w:val="Normal"/>
-              <w:pBdr/>
               <w:spacing w:lineRule="exact" w:line="240" w:before="100" w:after="100"/>
               <w:ind w:hanging="0" w:left="100" w:right="100"/>
               <w:jc w:val="left"/>
@@ -3424,7 +3346,6 @@
           <w:p>
             <w:pPr>
               <w:pStyle w:val="Normal"/>
-              <w:pBdr/>
               <w:spacing w:lineRule="exact" w:line="240" w:before="100" w:after="100"/>
               <w:ind w:hanging="0" w:left="100" w:right="100"/>
               <w:jc w:val="center"/>
@@ -3458,7 +3379,6 @@
           <w:p>
             <w:pPr>
               <w:pStyle w:val="Normal"/>
-              <w:pBdr/>
               <w:spacing w:lineRule="exact" w:line="240" w:before="100" w:after="100"/>
               <w:ind w:hanging="0" w:left="100" w:right="100"/>
               <w:jc w:val="left"/>
@@ -3484,15 +3404,14 @@
         </w:tc>
         <w:tc>
           <w:tcPr>
-            <w:tcW w:w="3629" w:type="dxa"/>
-            <w:tcBorders/>
-            <w:shd w:color="auto" w:fill="FFFFFF" w:val="clear"/>
-            <w:vAlign w:val="center"/>
-          </w:tcPr>
-          <w:p>
-            <w:pPr>
-              <w:pStyle w:val="Normal"/>
-              <w:pBdr/>
+            <w:tcW w:w="3628" w:type="dxa"/>
+            <w:tcBorders/>
+            <w:shd w:color="auto" w:fill="FFFFFF" w:val="clear"/>
+            <w:vAlign w:val="center"/>
+          </w:tcPr>
+          <w:p>
+            <w:pPr>
+              <w:pStyle w:val="Normal"/>
               <w:spacing w:lineRule="exact" w:line="240" w:before="100" w:after="100"/>
               <w:ind w:hanging="0" w:left="100" w:right="100"/>
               <w:jc w:val="left"/>
@@ -3526,7 +3445,6 @@
           <w:p>
             <w:pPr>
               <w:pStyle w:val="Normal"/>
-              <w:pBdr/>
               <w:spacing w:lineRule="exact" w:line="240" w:before="100" w:after="100"/>
               <w:ind w:hanging="0" w:left="100" w:right="100"/>
               <w:jc w:val="left"/>
@@ -3563,7 +3481,6 @@
           <w:p>
             <w:pPr>
               <w:pStyle w:val="Normal"/>
-              <w:pBdr/>
               <w:spacing w:lineRule="exact" w:line="240" w:before="100" w:after="100"/>
               <w:ind w:hanging="0" w:left="100" w:right="100"/>
               <w:jc w:val="center"/>
@@ -3597,7 +3514,6 @@
           <w:p>
             <w:pPr>
               <w:pStyle w:val="Normal"/>
-              <w:pBdr/>
               <w:spacing w:lineRule="exact" w:line="240" w:before="100" w:after="100"/>
               <w:ind w:hanging="0" w:left="100" w:right="100"/>
               <w:jc w:val="left"/>
@@ -3623,15 +3539,14 @@
         </w:tc>
         <w:tc>
           <w:tcPr>
-            <w:tcW w:w="3629" w:type="dxa"/>
-            <w:tcBorders/>
-            <w:shd w:color="auto" w:fill="FFFFFF" w:val="clear"/>
-            <w:vAlign w:val="center"/>
-          </w:tcPr>
-          <w:p>
-            <w:pPr>
-              <w:pStyle w:val="Normal"/>
-              <w:pBdr/>
+            <w:tcW w:w="3628" w:type="dxa"/>
+            <w:tcBorders/>
+            <w:shd w:color="auto" w:fill="FFFFFF" w:val="clear"/>
+            <w:vAlign w:val="center"/>
+          </w:tcPr>
+          <w:p>
+            <w:pPr>
+              <w:pStyle w:val="Normal"/>
               <w:spacing w:lineRule="exact" w:line="240" w:before="100" w:after="100"/>
               <w:ind w:hanging="0" w:left="100" w:right="100"/>
               <w:jc w:val="left"/>
@@ -3665,7 +3580,6 @@
           <w:p>
             <w:pPr>
               <w:pStyle w:val="Normal"/>
-              <w:pBdr/>
               <w:spacing w:lineRule="exact" w:line="240" w:before="100" w:after="100"/>
               <w:ind w:hanging="0" w:left="100" w:right="100"/>
               <w:jc w:val="left"/>
@@ -3726,7 +3640,6 @@
           <w:p>
             <w:pPr>
               <w:pStyle w:val="Normal"/>
-              <w:pBdr/>
               <w:spacing w:lineRule="exact" w:line="240" w:before="100" w:after="100"/>
               <w:ind w:hanging="0" w:left="100" w:right="100"/>
               <w:jc w:val="center"/>
@@ -3760,7 +3673,6 @@
           <w:p>
             <w:pPr>
               <w:pStyle w:val="Normal"/>
-              <w:pBdr/>
               <w:spacing w:lineRule="exact" w:line="240" w:before="100" w:after="100"/>
               <w:ind w:hanging="0" w:left="100" w:right="100"/>
               <w:jc w:val="left"/>
@@ -3786,15 +3698,14 @@
         </w:tc>
         <w:tc>
           <w:tcPr>
-            <w:tcW w:w="3629" w:type="dxa"/>
-            <w:tcBorders/>
-            <w:shd w:color="auto" w:fill="FFFFFF" w:val="clear"/>
-            <w:vAlign w:val="center"/>
-          </w:tcPr>
-          <w:p>
-            <w:pPr>
-              <w:pStyle w:val="Normal"/>
-              <w:pBdr/>
+            <w:tcW w:w="3628" w:type="dxa"/>
+            <w:tcBorders/>
+            <w:shd w:color="auto" w:fill="FFFFFF" w:val="clear"/>
+            <w:vAlign w:val="center"/>
+          </w:tcPr>
+          <w:p>
+            <w:pPr>
+              <w:pStyle w:val="Normal"/>
               <w:spacing w:lineRule="exact" w:line="240" w:before="100" w:after="100"/>
               <w:ind w:hanging="0" w:left="100" w:right="100"/>
               <w:jc w:val="left"/>
@@ -3828,7 +3739,6 @@
           <w:p>
             <w:pPr>
               <w:pStyle w:val="Normal"/>
-              <w:pBdr/>
               <w:spacing w:lineRule="exact" w:line="240" w:before="100" w:after="100"/>
               <w:ind w:hanging="0" w:left="100" w:right="100"/>
               <w:jc w:val="left"/>
@@ -3865,7 +3775,6 @@
           <w:p>
             <w:pPr>
               <w:pStyle w:val="Normal"/>
-              <w:pBdr/>
               <w:spacing w:lineRule="exact" w:line="240" w:before="100" w:after="100"/>
               <w:ind w:hanging="0" w:left="100" w:right="100"/>
               <w:jc w:val="center"/>
@@ -3899,7 +3808,6 @@
           <w:p>
             <w:pPr>
               <w:pStyle w:val="Normal"/>
-              <w:pBdr/>
               <w:spacing w:lineRule="exact" w:line="240" w:before="100" w:after="100"/>
               <w:ind w:hanging="0" w:left="100" w:right="100"/>
               <w:jc w:val="left"/>
@@ -3925,15 +3833,14 @@
         </w:tc>
         <w:tc>
           <w:tcPr>
-            <w:tcW w:w="3629" w:type="dxa"/>
-            <w:tcBorders/>
-            <w:shd w:color="auto" w:fill="FFFFFF" w:val="clear"/>
-            <w:vAlign w:val="center"/>
-          </w:tcPr>
-          <w:p>
-            <w:pPr>
-              <w:pStyle w:val="Normal"/>
-              <w:pBdr/>
+            <w:tcW w:w="3628" w:type="dxa"/>
+            <w:tcBorders/>
+            <w:shd w:color="auto" w:fill="FFFFFF" w:val="clear"/>
+            <w:vAlign w:val="center"/>
+          </w:tcPr>
+          <w:p>
+            <w:pPr>
+              <w:pStyle w:val="Normal"/>
               <w:spacing w:lineRule="exact" w:line="240" w:before="100" w:after="100"/>
               <w:ind w:hanging="0" w:left="100" w:right="100"/>
               <w:jc w:val="left"/>
@@ -3991,7 +3898,6 @@
           <w:p>
             <w:pPr>
               <w:pStyle w:val="Normal"/>
-              <w:pBdr/>
               <w:spacing w:lineRule="exact" w:line="240" w:before="100" w:after="100"/>
               <w:ind w:hanging="0" w:left="100" w:right="100"/>
               <w:jc w:val="left"/>
@@ -4028,7 +3934,6 @@
           <w:p>
             <w:pPr>
               <w:pStyle w:val="Normal"/>
-              <w:pBdr/>
               <w:spacing w:lineRule="exact" w:line="240" w:before="100" w:after="100"/>
               <w:ind w:hanging="0" w:left="100" w:right="100"/>
               <w:jc w:val="center"/>
@@ -4062,7 +3967,6 @@
           <w:p>
             <w:pPr>
               <w:pStyle w:val="Normal"/>
-              <w:pBdr/>
               <w:spacing w:lineRule="exact" w:line="240" w:before="100" w:after="100"/>
               <w:ind w:hanging="0" w:left="100" w:right="100"/>
               <w:jc w:val="left"/>
@@ -4088,15 +3992,14 @@
         </w:tc>
         <w:tc>
           <w:tcPr>
-            <w:tcW w:w="3629" w:type="dxa"/>
-            <w:tcBorders/>
-            <w:shd w:color="auto" w:fill="FFFFFF" w:val="clear"/>
-            <w:vAlign w:val="center"/>
-          </w:tcPr>
-          <w:p>
-            <w:pPr>
-              <w:pStyle w:val="Normal"/>
-              <w:pBdr/>
+            <w:tcW w:w="3628" w:type="dxa"/>
+            <w:tcBorders/>
+            <w:shd w:color="auto" w:fill="FFFFFF" w:val="clear"/>
+            <w:vAlign w:val="center"/>
+          </w:tcPr>
+          <w:p>
+            <w:pPr>
+              <w:pStyle w:val="Normal"/>
               <w:spacing w:lineRule="exact" w:line="240" w:before="100" w:after="100"/>
               <w:ind w:hanging="0" w:left="100" w:right="100"/>
               <w:jc w:val="left"/>
@@ -4130,7 +4033,6 @@
           <w:p>
             <w:pPr>
               <w:pStyle w:val="Normal"/>
-              <w:pBdr/>
               <w:spacing w:lineRule="exact" w:line="240" w:before="100" w:after="100"/>
               <w:ind w:hanging="0" w:left="100" w:right="100"/>
               <w:jc w:val="left"/>
@@ -4167,7 +4069,6 @@
           <w:p>
             <w:pPr>
               <w:pStyle w:val="Normal"/>
-              <w:pBdr/>
               <w:spacing w:lineRule="exact" w:line="240" w:before="100" w:after="100"/>
               <w:ind w:hanging="0" w:left="100" w:right="100"/>
               <w:jc w:val="center"/>
@@ -4201,7 +4102,6 @@
           <w:p>
             <w:pPr>
               <w:pStyle w:val="Normal"/>
-              <w:pBdr/>
               <w:spacing w:lineRule="exact" w:line="240" w:before="100" w:after="100"/>
               <w:ind w:hanging="0" w:left="100" w:right="100"/>
               <w:jc w:val="left"/>
@@ -4227,15 +4127,14 @@
         </w:tc>
         <w:tc>
           <w:tcPr>
-            <w:tcW w:w="3629" w:type="dxa"/>
-            <w:tcBorders/>
-            <w:shd w:color="auto" w:fill="FFFFFF" w:val="clear"/>
-            <w:vAlign w:val="center"/>
-          </w:tcPr>
-          <w:p>
-            <w:pPr>
-              <w:pStyle w:val="Normal"/>
-              <w:pBdr/>
+            <w:tcW w:w="3628" w:type="dxa"/>
+            <w:tcBorders/>
+            <w:shd w:color="auto" w:fill="FFFFFF" w:val="clear"/>
+            <w:vAlign w:val="center"/>
+          </w:tcPr>
+          <w:p>
+            <w:pPr>
+              <w:pStyle w:val="Normal"/>
               <w:spacing w:lineRule="exact" w:line="240" w:before="100" w:after="100"/>
               <w:ind w:hanging="0" w:left="100" w:right="100"/>
               <w:jc w:val="left"/>
@@ -4269,7 +4168,6 @@
           <w:p>
             <w:pPr>
               <w:pStyle w:val="Normal"/>
-              <w:pBdr/>
               <w:spacing w:lineRule="exact" w:line="240" w:before="100" w:after="100"/>
               <w:ind w:hanging="0" w:left="100" w:right="100"/>
               <w:jc w:val="left"/>
@@ -4306,7 +4204,6 @@
           <w:p>
             <w:pPr>
               <w:pStyle w:val="Normal"/>
-              <w:pBdr/>
               <w:spacing w:lineRule="exact" w:line="240" w:before="100" w:after="100"/>
               <w:ind w:hanging="0" w:left="100" w:right="100"/>
               <w:jc w:val="center"/>
@@ -4340,7 +4237,6 @@
           <w:p>
             <w:pPr>
               <w:pStyle w:val="Normal"/>
-              <w:pBdr/>
               <w:spacing w:lineRule="exact" w:line="240" w:before="100" w:after="100"/>
               <w:ind w:hanging="0" w:left="100" w:right="100"/>
               <w:jc w:val="left"/>
@@ -4366,15 +4262,14 @@
         </w:tc>
         <w:tc>
           <w:tcPr>
-            <w:tcW w:w="3629" w:type="dxa"/>
-            <w:tcBorders/>
-            <w:shd w:color="auto" w:fill="FFFFFF" w:val="clear"/>
-            <w:vAlign w:val="center"/>
-          </w:tcPr>
-          <w:p>
-            <w:pPr>
-              <w:pStyle w:val="Normal"/>
-              <w:pBdr/>
+            <w:tcW w:w="3628" w:type="dxa"/>
+            <w:tcBorders/>
+            <w:shd w:color="auto" w:fill="FFFFFF" w:val="clear"/>
+            <w:vAlign w:val="center"/>
+          </w:tcPr>
+          <w:p>
+            <w:pPr>
+              <w:pStyle w:val="Normal"/>
               <w:spacing w:lineRule="exact" w:line="240" w:before="100" w:after="100"/>
               <w:ind w:hanging="0" w:left="100" w:right="100"/>
               <w:jc w:val="left"/>
@@ -4408,7 +4303,6 @@
           <w:p>
             <w:pPr>
               <w:pStyle w:val="Normal"/>
-              <w:pBdr/>
               <w:spacing w:lineRule="exact" w:line="240" w:before="100" w:after="100"/>
               <w:ind w:hanging="0" w:left="100" w:right="100"/>
               <w:jc w:val="left"/>
@@ -4445,7 +4339,6 @@
           <w:p>
             <w:pPr>
               <w:pStyle w:val="Normal"/>
-              <w:pBdr/>
               <w:spacing w:lineRule="exact" w:line="240" w:before="100" w:after="100"/>
               <w:ind w:hanging="0" w:left="100" w:right="100"/>
               <w:jc w:val="center"/>
@@ -4479,7 +4372,6 @@
           <w:p>
             <w:pPr>
               <w:pStyle w:val="Normal"/>
-              <w:pBdr/>
               <w:spacing w:lineRule="exact" w:line="240" w:before="100" w:after="100"/>
               <w:ind w:hanging="0" w:left="100" w:right="100"/>
               <w:jc w:val="left"/>
@@ -4505,15 +4397,14 @@
         </w:tc>
         <w:tc>
           <w:tcPr>
-            <w:tcW w:w="3629" w:type="dxa"/>
-            <w:tcBorders/>
-            <w:shd w:color="auto" w:fill="FFFFFF" w:val="clear"/>
-            <w:vAlign w:val="center"/>
-          </w:tcPr>
-          <w:p>
-            <w:pPr>
-              <w:pStyle w:val="Normal"/>
-              <w:pBdr/>
+            <w:tcW w:w="3628" w:type="dxa"/>
+            <w:tcBorders/>
+            <w:shd w:color="auto" w:fill="FFFFFF" w:val="clear"/>
+            <w:vAlign w:val="center"/>
+          </w:tcPr>
+          <w:p>
+            <w:pPr>
+              <w:pStyle w:val="Normal"/>
               <w:spacing w:lineRule="exact" w:line="240" w:before="100" w:after="100"/>
               <w:ind w:hanging="0" w:left="100" w:right="100"/>
               <w:jc w:val="left"/>
@@ -4559,7 +4450,6 @@
           <w:p>
             <w:pPr>
               <w:pStyle w:val="Normal"/>
-              <w:pBdr/>
               <w:spacing w:lineRule="exact" w:line="240" w:before="100" w:after="100"/>
               <w:ind w:hanging="0" w:left="100" w:right="100"/>
               <w:jc w:val="left"/>
@@ -4596,7 +4486,6 @@
           <w:p>
             <w:pPr>
               <w:pStyle w:val="Normal"/>
-              <w:pBdr/>
               <w:spacing w:lineRule="exact" w:line="240" w:before="100" w:after="100"/>
               <w:ind w:hanging="0" w:left="100" w:right="100"/>
               <w:jc w:val="center"/>
@@ -4630,7 +4519,6 @@
           <w:p>
             <w:pPr>
               <w:pStyle w:val="Normal"/>
-              <w:pBdr/>
               <w:spacing w:lineRule="exact" w:line="240" w:before="100" w:after="100"/>
               <w:ind w:hanging="0" w:left="100" w:right="100"/>
               <w:jc w:val="left"/>
@@ -4656,15 +4544,14 @@
         </w:tc>
         <w:tc>
           <w:tcPr>
-            <w:tcW w:w="3629" w:type="dxa"/>
-            <w:tcBorders/>
-            <w:shd w:color="auto" w:fill="FFFFFF" w:val="clear"/>
-            <w:vAlign w:val="center"/>
-          </w:tcPr>
-          <w:p>
-            <w:pPr>
-              <w:pStyle w:val="Normal"/>
-              <w:pBdr/>
+            <w:tcW w:w="3628" w:type="dxa"/>
+            <w:tcBorders/>
+            <w:shd w:color="auto" w:fill="FFFFFF" w:val="clear"/>
+            <w:vAlign w:val="center"/>
+          </w:tcPr>
+          <w:p>
+            <w:pPr>
+              <w:pStyle w:val="Normal"/>
               <w:spacing w:lineRule="exact" w:line="240" w:before="100" w:after="100"/>
               <w:ind w:hanging="0" w:left="100" w:right="100"/>
               <w:jc w:val="left"/>
@@ -4698,7 +4585,6 @@
           <w:p>
             <w:pPr>
               <w:pStyle w:val="Normal"/>
-              <w:pBdr/>
               <w:spacing w:lineRule="exact" w:line="240" w:before="100" w:after="100"/>
               <w:ind w:hanging="0" w:left="100" w:right="100"/>
               <w:jc w:val="left"/>
@@ -4735,7 +4621,6 @@
           <w:p>
             <w:pPr>
               <w:pStyle w:val="Normal"/>
-              <w:pBdr/>
               <w:spacing w:lineRule="exact" w:line="240" w:before="100" w:after="100"/>
               <w:ind w:hanging="0" w:left="100" w:right="100"/>
               <w:jc w:val="center"/>
@@ -4769,7 +4654,6 @@
           <w:p>
             <w:pPr>
               <w:pStyle w:val="Normal"/>
-              <w:pBdr/>
               <w:spacing w:lineRule="exact" w:line="240" w:before="100" w:after="100"/>
               <w:ind w:hanging="0" w:left="100" w:right="100"/>
               <w:jc w:val="left"/>
@@ -4795,15 +4679,14 @@
         </w:tc>
         <w:tc>
           <w:tcPr>
-            <w:tcW w:w="3629" w:type="dxa"/>
-            <w:tcBorders/>
-            <w:shd w:color="auto" w:fill="FFFFFF" w:val="clear"/>
-            <w:vAlign w:val="center"/>
-          </w:tcPr>
-          <w:p>
-            <w:pPr>
-              <w:pStyle w:val="Normal"/>
-              <w:pBdr/>
+            <w:tcW w:w="3628" w:type="dxa"/>
+            <w:tcBorders/>
+            <w:shd w:color="auto" w:fill="FFFFFF" w:val="clear"/>
+            <w:vAlign w:val="center"/>
+          </w:tcPr>
+          <w:p>
+            <w:pPr>
+              <w:pStyle w:val="Normal"/>
               <w:spacing w:lineRule="exact" w:line="240" w:before="100" w:after="100"/>
               <w:ind w:hanging="0" w:left="100" w:right="100"/>
               <w:jc w:val="left"/>
@@ -4837,7 +4720,6 @@
           <w:p>
             <w:pPr>
               <w:pStyle w:val="Normal"/>
-              <w:pBdr/>
               <w:spacing w:lineRule="exact" w:line="240" w:before="100" w:after="100"/>
               <w:ind w:hanging="0" w:left="100" w:right="100"/>
               <w:jc w:val="left"/>
@@ -4898,7 +4780,6 @@
           <w:p>
             <w:pPr>
               <w:pStyle w:val="Normal"/>
-              <w:pBdr/>
               <w:spacing w:lineRule="exact" w:line="240" w:before="100" w:after="100"/>
               <w:ind w:hanging="0" w:left="100" w:right="100"/>
               <w:jc w:val="center"/>
@@ -4932,7 +4813,6 @@
           <w:p>
             <w:pPr>
               <w:pStyle w:val="Normal"/>
-              <w:pBdr/>
               <w:spacing w:lineRule="exact" w:line="240" w:before="100" w:after="100"/>
               <w:ind w:hanging="0" w:left="100" w:right="100"/>
               <w:jc w:val="left"/>
@@ -4958,15 +4838,14 @@
         </w:tc>
         <w:tc>
           <w:tcPr>
-            <w:tcW w:w="3629" w:type="dxa"/>
-            <w:tcBorders/>
-            <w:shd w:color="auto" w:fill="FFFFFF" w:val="clear"/>
-            <w:vAlign w:val="center"/>
-          </w:tcPr>
-          <w:p>
-            <w:pPr>
-              <w:pStyle w:val="Normal"/>
-              <w:pBdr/>
+            <w:tcW w:w="3628" w:type="dxa"/>
+            <w:tcBorders/>
+            <w:shd w:color="auto" w:fill="FFFFFF" w:val="clear"/>
+            <w:vAlign w:val="center"/>
+          </w:tcPr>
+          <w:p>
+            <w:pPr>
+              <w:pStyle w:val="Normal"/>
               <w:spacing w:lineRule="exact" w:line="240" w:before="100" w:after="100"/>
               <w:ind w:hanging="0" w:left="100" w:right="100"/>
               <w:jc w:val="left"/>
@@ -5000,7 +4879,6 @@
           <w:p>
             <w:pPr>
               <w:pStyle w:val="Normal"/>
-              <w:pBdr/>
               <w:spacing w:lineRule="exact" w:line="240" w:before="100" w:after="100"/>
               <w:ind w:hanging="0" w:left="100" w:right="100"/>
               <w:jc w:val="left"/>
@@ -5037,7 +4915,6 @@
           <w:p>
             <w:pPr>
               <w:pStyle w:val="Normal"/>
-              <w:pBdr/>
               <w:spacing w:lineRule="exact" w:line="240" w:before="100" w:after="100"/>
               <w:ind w:hanging="0" w:left="100" w:right="100"/>
               <w:jc w:val="center"/>
@@ -5071,7 +4948,6 @@
           <w:p>
             <w:pPr>
               <w:pStyle w:val="Normal"/>
-              <w:pBdr/>
               <w:spacing w:lineRule="exact" w:line="240" w:before="100" w:after="100"/>
               <w:ind w:hanging="0" w:left="100" w:right="100"/>
               <w:jc w:val="left"/>
@@ -5097,15 +4973,14 @@
         </w:tc>
         <w:tc>
           <w:tcPr>
-            <w:tcW w:w="3629" w:type="dxa"/>
-            <w:tcBorders/>
-            <w:shd w:color="auto" w:fill="FFFFFF" w:val="clear"/>
-            <w:vAlign w:val="center"/>
-          </w:tcPr>
-          <w:p>
-            <w:pPr>
-              <w:pStyle w:val="Normal"/>
-              <w:pBdr/>
+            <w:tcW w:w="3628" w:type="dxa"/>
+            <w:tcBorders/>
+            <w:shd w:color="auto" w:fill="FFFFFF" w:val="clear"/>
+            <w:vAlign w:val="center"/>
+          </w:tcPr>
+          <w:p>
+            <w:pPr>
+              <w:pStyle w:val="Normal"/>
               <w:spacing w:lineRule="exact" w:line="240" w:before="100" w:after="100"/>
               <w:ind w:hanging="0" w:left="100" w:right="100"/>
               <w:jc w:val="left"/>
@@ -5139,7 +5014,6 @@
           <w:p>
             <w:pPr>
               <w:pStyle w:val="Normal"/>
-              <w:pBdr/>
               <w:spacing w:lineRule="exact" w:line="240" w:before="100" w:after="100"/>
               <w:ind w:hanging="0" w:left="100" w:right="100"/>
               <w:jc w:val="left"/>
@@ -5200,7 +5074,6 @@
           <w:p>
             <w:pPr>
               <w:pStyle w:val="Normal"/>
-              <w:pBdr/>
               <w:spacing w:lineRule="exact" w:line="240" w:before="100" w:after="100"/>
               <w:ind w:hanging="0" w:left="100" w:right="100"/>
               <w:jc w:val="center"/>
@@ -5234,7 +5107,6 @@
           <w:p>
             <w:pPr>
               <w:pStyle w:val="Normal"/>
-              <w:pBdr/>
               <w:spacing w:lineRule="exact" w:line="240" w:before="100" w:after="100"/>
               <w:ind w:hanging="0" w:left="100" w:right="100"/>
               <w:jc w:val="left"/>
@@ -5260,15 +5132,14 @@
         </w:tc>
         <w:tc>
           <w:tcPr>
-            <w:tcW w:w="3629" w:type="dxa"/>
-            <w:tcBorders/>
-            <w:shd w:color="auto" w:fill="FFFFFF" w:val="clear"/>
-            <w:vAlign w:val="center"/>
-          </w:tcPr>
-          <w:p>
-            <w:pPr>
-              <w:pStyle w:val="Normal"/>
-              <w:pBdr/>
+            <w:tcW w:w="3628" w:type="dxa"/>
+            <w:tcBorders/>
+            <w:shd w:color="auto" w:fill="FFFFFF" w:val="clear"/>
+            <w:vAlign w:val="center"/>
+          </w:tcPr>
+          <w:p>
+            <w:pPr>
+              <w:pStyle w:val="Normal"/>
               <w:spacing w:lineRule="exact" w:line="240" w:before="100" w:after="100"/>
               <w:ind w:hanging="0" w:left="100" w:right="100"/>
               <w:jc w:val="left"/>
@@ -5314,7 +5185,6 @@
           <w:p>
             <w:pPr>
               <w:pStyle w:val="Normal"/>
-              <w:pBdr/>
               <w:spacing w:lineRule="exact" w:line="240" w:before="100" w:after="100"/>
               <w:ind w:hanging="0" w:left="100" w:right="100"/>
               <w:jc w:val="left"/>
@@ -5351,7 +5221,6 @@
           <w:p>
             <w:pPr>
               <w:pStyle w:val="Normal"/>
-              <w:pBdr/>
               <w:spacing w:lineRule="exact" w:line="240" w:before="100" w:after="100"/>
               <w:ind w:hanging="0" w:left="100" w:right="100"/>
               <w:jc w:val="center"/>
@@ -5385,7 +5254,6 @@
           <w:p>
             <w:pPr>
               <w:pStyle w:val="Normal"/>
-              <w:pBdr/>
               <w:spacing w:lineRule="exact" w:line="240" w:before="100" w:after="100"/>
               <w:ind w:hanging="0" w:left="100" w:right="100"/>
               <w:jc w:val="left"/>
@@ -5411,15 +5279,14 @@
         </w:tc>
         <w:tc>
           <w:tcPr>
-            <w:tcW w:w="3629" w:type="dxa"/>
-            <w:tcBorders/>
-            <w:shd w:color="auto" w:fill="FFFFFF" w:val="clear"/>
-            <w:vAlign w:val="center"/>
-          </w:tcPr>
-          <w:p>
-            <w:pPr>
-              <w:pStyle w:val="Normal"/>
-              <w:pBdr/>
+            <w:tcW w:w="3628" w:type="dxa"/>
+            <w:tcBorders/>
+            <w:shd w:color="auto" w:fill="FFFFFF" w:val="clear"/>
+            <w:vAlign w:val="center"/>
+          </w:tcPr>
+          <w:p>
+            <w:pPr>
+              <w:pStyle w:val="Normal"/>
               <w:spacing w:lineRule="exact" w:line="240" w:before="100" w:after="100"/>
               <w:ind w:hanging="0" w:left="100" w:right="100"/>
               <w:jc w:val="left"/>
@@ -5453,7 +5320,6 @@
           <w:p>
             <w:pPr>
               <w:pStyle w:val="Normal"/>
-              <w:pBdr/>
               <w:spacing w:lineRule="exact" w:line="240" w:before="100" w:after="100"/>
               <w:ind w:hanging="0" w:left="100" w:right="100"/>
               <w:jc w:val="left"/>
@@ -5490,7 +5356,6 @@
           <w:p>
             <w:pPr>
               <w:pStyle w:val="Normal"/>
-              <w:pBdr/>
               <w:spacing w:lineRule="exact" w:line="240" w:before="100" w:after="100"/>
               <w:ind w:hanging="0" w:left="100" w:right="100"/>
               <w:jc w:val="center"/>
@@ -5524,7 +5389,6 @@
           <w:p>
             <w:pPr>
               <w:pStyle w:val="Normal"/>
-              <w:pBdr/>
               <w:spacing w:lineRule="exact" w:line="240" w:before="100" w:after="100"/>
               <w:ind w:hanging="0" w:left="100" w:right="100"/>
               <w:jc w:val="left"/>
@@ -5550,15 +5414,14 @@
         </w:tc>
         <w:tc>
           <w:tcPr>
-            <w:tcW w:w="3629" w:type="dxa"/>
-            <w:tcBorders/>
-            <w:shd w:color="auto" w:fill="FFFFFF" w:val="clear"/>
-            <w:vAlign w:val="center"/>
-          </w:tcPr>
-          <w:p>
-            <w:pPr>
-              <w:pStyle w:val="Normal"/>
-              <w:pBdr/>
+            <w:tcW w:w="3628" w:type="dxa"/>
+            <w:tcBorders/>
+            <w:shd w:color="auto" w:fill="FFFFFF" w:val="clear"/>
+            <w:vAlign w:val="center"/>
+          </w:tcPr>
+          <w:p>
+            <w:pPr>
+              <w:pStyle w:val="Normal"/>
               <w:spacing w:lineRule="exact" w:line="240" w:before="100" w:after="100"/>
               <w:ind w:hanging="0" w:left="100" w:right="100"/>
               <w:jc w:val="left"/>
@@ -5616,7 +5479,6 @@
           <w:p>
             <w:pPr>
               <w:pStyle w:val="Normal"/>
-              <w:pBdr/>
               <w:spacing w:lineRule="exact" w:line="240" w:before="100" w:after="100"/>
               <w:ind w:hanging="0" w:left="100" w:right="100"/>
               <w:jc w:val="left"/>
@@ -5653,7 +5515,6 @@
           <w:p>
             <w:pPr>
               <w:pStyle w:val="Normal"/>
-              <w:pBdr/>
               <w:spacing w:lineRule="exact" w:line="240" w:before="100" w:after="100"/>
               <w:ind w:hanging="0" w:left="100" w:right="100"/>
               <w:jc w:val="center"/>
@@ -5687,7 +5548,6 @@
           <w:p>
             <w:pPr>
               <w:pStyle w:val="Normal"/>
-              <w:pBdr/>
               <w:spacing w:lineRule="exact" w:line="240" w:before="100" w:after="100"/>
               <w:ind w:hanging="0" w:left="100" w:right="100"/>
               <w:jc w:val="left"/>
@@ -5713,15 +5573,14 @@
         </w:tc>
         <w:tc>
           <w:tcPr>
-            <w:tcW w:w="3629" w:type="dxa"/>
-            <w:tcBorders/>
-            <w:shd w:color="auto" w:fill="FFFFFF" w:val="clear"/>
-            <w:vAlign w:val="center"/>
-          </w:tcPr>
-          <w:p>
-            <w:pPr>
-              <w:pStyle w:val="Normal"/>
-              <w:pBdr/>
+            <w:tcW w:w="3628" w:type="dxa"/>
+            <w:tcBorders/>
+            <w:shd w:color="auto" w:fill="FFFFFF" w:val="clear"/>
+            <w:vAlign w:val="center"/>
+          </w:tcPr>
+          <w:p>
+            <w:pPr>
+              <w:pStyle w:val="Normal"/>
               <w:spacing w:lineRule="exact" w:line="240" w:before="100" w:after="100"/>
               <w:ind w:hanging="0" w:left="100" w:right="100"/>
               <w:jc w:val="left"/>
@@ -5755,7 +5614,6 @@
           <w:p>
             <w:pPr>
               <w:pStyle w:val="Normal"/>
-              <w:pBdr/>
               <w:spacing w:lineRule="exact" w:line="240" w:before="100" w:after="100"/>
               <w:ind w:hanging="0" w:left="100" w:right="100"/>
               <w:jc w:val="left"/>
@@ -5818,7 +5676,6 @@
           <w:p>
             <w:pPr>
               <w:pStyle w:val="Normal"/>
-              <w:pBdr/>
               <w:spacing w:lineRule="exact" w:line="240" w:before="100" w:after="100"/>
               <w:ind w:hanging="0" w:left="100" w:right="100"/>
               <w:jc w:val="center"/>
@@ -5854,7 +5711,6 @@
           <w:p>
             <w:pPr>
               <w:pStyle w:val="Normal"/>
-              <w:pBdr/>
               <w:spacing w:lineRule="exact" w:line="240" w:before="100" w:after="100"/>
               <w:ind w:hanging="0" w:left="100" w:right="100"/>
               <w:jc w:val="left"/>
@@ -5880,7 +5736,7 @@
         </w:tc>
         <w:tc>
           <w:tcPr>
-            <w:tcW w:w="3629" w:type="dxa"/>
+            <w:tcW w:w="3628" w:type="dxa"/>
             <w:tcBorders>
               <w:bottom w:val="single" w:sz="12" w:space="0" w:color="666666"/>
             </w:tcBorders>
@@ -5890,7 +5746,6 @@
           <w:p>
             <w:pPr>
               <w:pStyle w:val="Normal"/>
-              <w:pBdr/>
               <w:spacing w:lineRule="exact" w:line="240" w:before="100" w:after="100"/>
               <w:ind w:hanging="0" w:left="100" w:right="100"/>
               <w:jc w:val="left"/>
@@ -5950,7 +5805,6 @@
           <w:p>
             <w:pPr>
               <w:pStyle w:val="Normal"/>
-              <w:pBdr/>
               <w:spacing w:lineRule="exact" w:line="240" w:before="100" w:after="100"/>
               <w:ind w:hanging="0" w:left="100" w:right="100"/>
               <w:jc w:val="left"/>
@@ -6003,11 +5857,12 @@
     <w:p>
       <w:pPr>
         <w:sectPr>
-          <w:type w:val="oddPage"/>
+          <w:type w:val="nextPage"/>
           <w:pgSz w:orient="landscape" w:w="16838" w:h="11906"/>
           <w:pgMar w:left="1136" w:right="1136" w:gutter="0" w:header="0" w:top="1136" w:footer="0" w:bottom="1136"/>
           <w:pgNumType w:fmt="decimal"/>
           <w:formProt w:val="false"/>
+          <w:titlePg/>
           <w:textDirection w:val="lrTb"/>
           <w:docGrid w:type="default" w:linePitch="100" w:charSpace="0"/>
         </w:sectPr>
@@ -6033,6 +5888,7 @@
     <w:p>
       <w:pPr>
         <w:pStyle w:val="BodyText"/>
+        <w:spacing w:before="0" w:after="180"/>
         <w:rPr/>
       </w:pPr>
       <w:r>
@@ -6079,7 +5935,6 @@
           <w:p>
             <w:pPr>
               <w:pStyle w:val="Normal"/>
-              <w:pBdr/>
               <w:spacing w:lineRule="exact" w:line="240" w:before="100" w:after="100"/>
               <w:ind w:hanging="0" w:left="100" w:right="100"/>
               <w:jc w:val="left"/>
@@ -6112,7 +5967,6 @@
           <w:p>
             <w:pPr>
               <w:pStyle w:val="Normal"/>
-              <w:pBdr/>
               <w:spacing w:lineRule="exact" w:line="240" w:before="100" w:after="100"/>
               <w:ind w:hanging="0" w:left="100" w:right="100"/>
               <w:jc w:val="right"/>
@@ -6145,7 +5999,6 @@
           <w:p>
             <w:pPr>
               <w:pStyle w:val="Normal"/>
-              <w:pBdr/>
               <w:spacing w:lineRule="exact" w:line="240" w:before="100" w:after="100"/>
               <w:ind w:hanging="0" w:left="100" w:right="100"/>
               <w:jc w:val="right"/>
@@ -6178,7 +6031,6 @@
           <w:p>
             <w:pPr>
               <w:pStyle w:val="Normal"/>
-              <w:pBdr/>
               <w:spacing w:lineRule="exact" w:line="240" w:before="100" w:after="100"/>
               <w:ind w:hanging="0" w:left="100" w:right="100"/>
               <w:jc w:val="right"/>
@@ -6211,7 +6063,6 @@
           <w:p>
             <w:pPr>
               <w:pStyle w:val="Normal"/>
-              <w:pBdr/>
               <w:spacing w:lineRule="exact" w:line="240" w:before="100" w:after="100"/>
               <w:ind w:hanging="0" w:left="100" w:right="100"/>
               <w:jc w:val="right"/>
@@ -6248,7 +6099,6 @@
           <w:p>
             <w:pPr>
               <w:pStyle w:val="Normal"/>
-              <w:pBdr/>
               <w:spacing w:lineRule="exact" w:line="240" w:before="100" w:after="100"/>
               <w:ind w:hanging="0" w:left="100" w:right="100"/>
               <w:jc w:val="left"/>
@@ -6280,7 +6130,6 @@
           <w:p>
             <w:pPr>
               <w:pStyle w:val="Normal"/>
-              <w:pBdr/>
               <w:spacing w:lineRule="exact" w:line="240" w:before="100" w:after="100"/>
               <w:ind w:hanging="0" w:left="100" w:right="100"/>
               <w:jc w:val="right"/>
@@ -6312,7 +6161,6 @@
           <w:p>
             <w:pPr>
               <w:pStyle w:val="Normal"/>
-              <w:pBdr/>
               <w:spacing w:lineRule="exact" w:line="240" w:before="100" w:after="100"/>
               <w:ind w:hanging="0" w:left="100" w:right="100"/>
               <w:jc w:val="right"/>
@@ -6335,7 +6183,6 @@
           <w:p>
             <w:pPr>
               <w:pStyle w:val="Normal"/>
-              <w:pBdr/>
               <w:spacing w:lineRule="exact" w:line="240" w:before="100" w:after="100"/>
               <w:ind w:hanging="0" w:left="100" w:right="100"/>
               <w:jc w:val="right"/>
@@ -6358,7 +6205,6 @@
           <w:p>
             <w:pPr>
               <w:pStyle w:val="Normal"/>
-              <w:pBdr/>
               <w:spacing w:lineRule="exact" w:line="240" w:before="100" w:after="100"/>
               <w:ind w:hanging="0" w:left="100" w:right="100"/>
               <w:jc w:val="right"/>
@@ -6393,7 +6239,6 @@
           <w:p>
             <w:pPr>
               <w:pStyle w:val="Normal"/>
-              <w:pBdr/>
               <w:spacing w:lineRule="exact" w:line="240" w:before="100" w:after="100"/>
               <w:ind w:hanging="0" w:left="100" w:right="100"/>
               <w:jc w:val="left"/>
@@ -6423,7 +6268,6 @@
           <w:p>
             <w:pPr>
               <w:pStyle w:val="Normal"/>
-              <w:pBdr/>
               <w:spacing w:lineRule="exact" w:line="240" w:before="100" w:after="100"/>
               <w:ind w:hanging="0" w:left="100" w:right="100"/>
               <w:jc w:val="right"/>
@@ -6453,7 +6297,6 @@
           <w:p>
             <w:pPr>
               <w:pStyle w:val="Normal"/>
-              <w:pBdr/>
               <w:spacing w:lineRule="exact" w:line="240" w:before="100" w:after="100"/>
               <w:ind w:hanging="0" w:left="100" w:right="100"/>
               <w:jc w:val="right"/>
@@ -6474,7 +6317,6 @@
           <w:p>
             <w:pPr>
               <w:pStyle w:val="Normal"/>
-              <w:pBdr/>
               <w:spacing w:lineRule="exact" w:line="240" w:before="100" w:after="100"/>
               <w:ind w:hanging="0" w:left="100" w:right="100"/>
               <w:jc w:val="right"/>
@@ -6495,7 +6337,6 @@
           <w:p>
             <w:pPr>
               <w:pStyle w:val="Normal"/>
-              <w:pBdr/>
               <w:spacing w:lineRule="exact" w:line="240" w:before="100" w:after="100"/>
               <w:ind w:hanging="0" w:left="100" w:right="100"/>
               <w:jc w:val="right"/>
@@ -6530,7 +6371,6 @@
           <w:p>
             <w:pPr>
               <w:pStyle w:val="Normal"/>
-              <w:pBdr/>
               <w:spacing w:lineRule="exact" w:line="240" w:before="100" w:after="100"/>
               <w:ind w:hanging="0" w:left="100" w:right="100"/>
               <w:jc w:val="left"/>
@@ -6560,7 +6400,6 @@
           <w:p>
             <w:pPr>
               <w:pStyle w:val="Normal"/>
-              <w:pBdr/>
               <w:spacing w:lineRule="exact" w:line="240" w:before="100" w:after="100"/>
               <w:ind w:hanging="0" w:left="100" w:right="100"/>
               <w:jc w:val="right"/>
@@ -6590,7 +6429,6 @@
           <w:p>
             <w:pPr>
               <w:pStyle w:val="Normal"/>
-              <w:pBdr/>
               <w:spacing w:lineRule="exact" w:line="240" w:before="100" w:after="100"/>
               <w:ind w:hanging="0" w:left="100" w:right="100"/>
               <w:jc w:val="right"/>
@@ -6620,7 +6458,6 @@
           <w:p>
             <w:pPr>
               <w:pStyle w:val="Normal"/>
-              <w:pBdr/>
               <w:spacing w:lineRule="exact" w:line="240" w:before="100" w:after="100"/>
               <w:ind w:hanging="0" w:left="100" w:right="100"/>
               <w:jc w:val="right"/>
@@ -6641,7 +6478,6 @@
           <w:p>
             <w:pPr>
               <w:pStyle w:val="Normal"/>
-              <w:pBdr/>
               <w:spacing w:lineRule="exact" w:line="240" w:before="100" w:after="100"/>
               <w:ind w:hanging="0" w:left="100" w:right="100"/>
               <w:jc w:val="right"/>
@@ -6676,7 +6512,6 @@
           <w:p>
             <w:pPr>
               <w:pStyle w:val="Normal"/>
-              <w:pBdr/>
               <w:spacing w:lineRule="exact" w:line="240" w:before="100" w:after="100"/>
               <w:ind w:hanging="0" w:left="100" w:right="100"/>
               <w:jc w:val="left"/>
@@ -6706,7 +6541,6 @@
           <w:p>
             <w:pPr>
               <w:pStyle w:val="Normal"/>
-              <w:pBdr/>
               <w:spacing w:lineRule="exact" w:line="240" w:before="100" w:after="100"/>
               <w:ind w:hanging="0" w:left="100" w:right="100"/>
               <w:jc w:val="right"/>
@@ -6736,7 +6570,6 @@
           <w:p>
             <w:pPr>
               <w:pStyle w:val="Normal"/>
-              <w:pBdr/>
               <w:spacing w:lineRule="exact" w:line="240" w:before="100" w:after="100"/>
               <w:ind w:hanging="0" w:left="100" w:right="100"/>
               <w:jc w:val="right"/>
@@ -6757,7 +6590,6 @@
           <w:p>
             <w:pPr>
               <w:pStyle w:val="Normal"/>
-              <w:pBdr/>
               <w:spacing w:lineRule="exact" w:line="240" w:before="100" w:after="100"/>
               <w:ind w:hanging="0" w:left="100" w:right="100"/>
               <w:jc w:val="right"/>
@@ -6787,7 +6619,6 @@
           <w:p>
             <w:pPr>
               <w:pStyle w:val="Normal"/>
-              <w:pBdr/>
               <w:spacing w:lineRule="exact" w:line="240" w:before="100" w:after="100"/>
               <w:ind w:hanging="0" w:left="100" w:right="100"/>
               <w:jc w:val="right"/>
@@ -6822,7 +6653,6 @@
           <w:p>
             <w:pPr>
               <w:pStyle w:val="Normal"/>
-              <w:pBdr/>
               <w:spacing w:lineRule="exact" w:line="240" w:before="100" w:after="100"/>
               <w:ind w:hanging="0" w:left="100" w:right="100"/>
               <w:jc w:val="left"/>
@@ -6852,7 +6682,6 @@
           <w:p>
             <w:pPr>
               <w:pStyle w:val="Normal"/>
-              <w:pBdr/>
               <w:spacing w:lineRule="exact" w:line="240" w:before="100" w:after="100"/>
               <w:ind w:hanging="0" w:left="100" w:right="100"/>
               <w:jc w:val="right"/>
@@ -6882,7 +6711,6 @@
           <w:p>
             <w:pPr>
               <w:pStyle w:val="Normal"/>
-              <w:pBdr/>
               <w:spacing w:lineRule="exact" w:line="240" w:before="100" w:after="100"/>
               <w:ind w:hanging="0" w:left="100" w:right="100"/>
               <w:jc w:val="right"/>
@@ -6912,7 +6740,6 @@
           <w:p>
             <w:pPr>
               <w:pStyle w:val="Normal"/>
-              <w:pBdr/>
               <w:spacing w:lineRule="exact" w:line="240" w:before="100" w:after="100"/>
               <w:ind w:hanging="0" w:left="100" w:right="100"/>
               <w:jc w:val="right"/>
@@ -6942,7 +6769,6 @@
           <w:p>
             <w:pPr>
               <w:pStyle w:val="Normal"/>
-              <w:pBdr/>
               <w:spacing w:lineRule="exact" w:line="240" w:before="100" w:after="100"/>
               <w:ind w:hanging="0" w:left="100" w:right="100"/>
               <w:jc w:val="right"/>
@@ -6977,7 +6803,6 @@
           <w:p>
             <w:pPr>
               <w:pStyle w:val="Normal"/>
-              <w:pBdr/>
               <w:spacing w:lineRule="exact" w:line="240" w:before="100" w:after="100"/>
               <w:ind w:hanging="0" w:left="100" w:right="100"/>
               <w:jc w:val="left"/>
@@ -7007,7 +6832,6 @@
           <w:p>
             <w:pPr>
               <w:pStyle w:val="Normal"/>
-              <w:pBdr/>
               <w:spacing w:lineRule="exact" w:line="240" w:before="100" w:after="100"/>
               <w:ind w:hanging="0" w:left="100" w:right="100"/>
               <w:jc w:val="right"/>
@@ -7037,7 +6861,6 @@
           <w:p>
             <w:pPr>
               <w:pStyle w:val="Normal"/>
-              <w:pBdr/>
               <w:spacing w:lineRule="exact" w:line="240" w:before="100" w:after="100"/>
               <w:ind w:hanging="0" w:left="100" w:right="100"/>
               <w:jc w:val="right"/>
@@ -7067,7 +6890,6 @@
           <w:p>
             <w:pPr>
               <w:pStyle w:val="Normal"/>
-              <w:pBdr/>
               <w:spacing w:lineRule="exact" w:line="240" w:before="100" w:after="100"/>
               <w:ind w:hanging="0" w:left="100" w:right="100"/>
               <w:jc w:val="right"/>
@@ -7097,7 +6919,6 @@
           <w:p>
             <w:pPr>
               <w:pStyle w:val="Normal"/>
-              <w:pBdr/>
               <w:spacing w:lineRule="exact" w:line="240" w:before="100" w:after="100"/>
               <w:ind w:hanging="0" w:left="100" w:right="100"/>
               <w:jc w:val="right"/>
@@ -7132,7 +6953,6 @@
           <w:p>
             <w:pPr>
               <w:pStyle w:val="Normal"/>
-              <w:pBdr/>
               <w:spacing w:lineRule="exact" w:line="240" w:before="100" w:after="100"/>
               <w:ind w:hanging="0" w:left="100" w:right="100"/>
               <w:jc w:val="left"/>
@@ -7162,7 +6982,6 @@
           <w:p>
             <w:pPr>
               <w:pStyle w:val="Normal"/>
-              <w:pBdr/>
               <w:spacing w:lineRule="exact" w:line="240" w:before="100" w:after="100"/>
               <w:ind w:hanging="0" w:left="100" w:right="100"/>
               <w:jc w:val="right"/>
@@ -7192,7 +7011,6 @@
           <w:p>
             <w:pPr>
               <w:pStyle w:val="Normal"/>
-              <w:pBdr/>
               <w:spacing w:lineRule="exact" w:line="240" w:before="100" w:after="100"/>
               <w:ind w:hanging="0" w:left="100" w:right="100"/>
               <w:jc w:val="right"/>
@@ -7222,7 +7040,6 @@
           <w:p>
             <w:pPr>
               <w:pStyle w:val="Normal"/>
-              <w:pBdr/>
               <w:spacing w:lineRule="exact" w:line="240" w:before="100" w:after="100"/>
               <w:ind w:hanging="0" w:left="100" w:right="100"/>
               <w:jc w:val="right"/>
@@ -7252,7 +7069,6 @@
           <w:p>
             <w:pPr>
               <w:pStyle w:val="Normal"/>
-              <w:pBdr/>
               <w:spacing w:lineRule="exact" w:line="240" w:before="100" w:after="100"/>
               <w:ind w:hanging="0" w:left="100" w:right="100"/>
               <w:jc w:val="right"/>
@@ -7287,7 +7103,6 @@
           <w:p>
             <w:pPr>
               <w:pStyle w:val="Normal"/>
-              <w:pBdr/>
               <w:spacing w:lineRule="exact" w:line="240" w:before="100" w:after="100"/>
               <w:ind w:hanging="0" w:left="100" w:right="100"/>
               <w:jc w:val="left"/>
@@ -7317,7 +7132,6 @@
           <w:p>
             <w:pPr>
               <w:pStyle w:val="Normal"/>
-              <w:pBdr/>
               <w:spacing w:lineRule="exact" w:line="240" w:before="100" w:after="100"/>
               <w:ind w:hanging="0" w:left="100" w:right="100"/>
               <w:jc w:val="right"/>
@@ -7347,7 +7161,6 @@
           <w:p>
             <w:pPr>
               <w:pStyle w:val="Normal"/>
-              <w:pBdr/>
               <w:spacing w:lineRule="exact" w:line="240" w:before="100" w:after="100"/>
               <w:ind w:hanging="0" w:left="100" w:right="100"/>
               <w:jc w:val="right"/>
@@ -7377,7 +7190,6 @@
           <w:p>
             <w:pPr>
               <w:pStyle w:val="Normal"/>
-              <w:pBdr/>
               <w:spacing w:lineRule="exact" w:line="240" w:before="100" w:after="100"/>
               <w:ind w:hanging="0" w:left="100" w:right="100"/>
               <w:jc w:val="right"/>
@@ -7407,7 +7219,6 @@
           <w:p>
             <w:pPr>
               <w:pStyle w:val="Normal"/>
-              <w:pBdr/>
               <w:spacing w:lineRule="exact" w:line="240" w:before="100" w:after="100"/>
               <w:ind w:hanging="0" w:left="100" w:right="100"/>
               <w:jc w:val="right"/>
@@ -7444,7 +7255,6 @@
           <w:p>
             <w:pPr>
               <w:pStyle w:val="Normal"/>
-              <w:pBdr/>
               <w:spacing w:lineRule="exact" w:line="240" w:before="100" w:after="100"/>
               <w:ind w:hanging="0" w:left="100" w:right="100"/>
               <w:jc w:val="left"/>
@@ -7476,7 +7286,6 @@
           <w:p>
             <w:pPr>
               <w:pStyle w:val="Normal"/>
-              <w:pBdr/>
               <w:spacing w:lineRule="exact" w:line="240" w:before="100" w:after="100"/>
               <w:ind w:hanging="0" w:left="100" w:right="100"/>
               <w:jc w:val="right"/>
@@ -7508,7 +7317,6 @@
           <w:p>
             <w:pPr>
               <w:pStyle w:val="Normal"/>
-              <w:pBdr/>
               <w:spacing w:lineRule="exact" w:line="240" w:before="100" w:after="100"/>
               <w:ind w:hanging="0" w:left="100" w:right="100"/>
               <w:jc w:val="right"/>
@@ -7540,7 +7348,6 @@
           <w:p>
             <w:pPr>
               <w:pStyle w:val="Normal"/>
-              <w:pBdr/>
               <w:spacing w:lineRule="exact" w:line="240" w:before="100" w:after="100"/>
               <w:ind w:hanging="0" w:left="100" w:right="100"/>
               <w:jc w:val="right"/>
@@ -7572,7 +7379,6 @@
           <w:p>
             <w:pPr>
               <w:pStyle w:val="Normal"/>
-              <w:pBdr/>
               <w:spacing w:lineRule="exact" w:line="240" w:before="100" w:after="100"/>
               <w:ind w:hanging="0" w:left="100" w:right="100"/>
               <w:jc w:val="right"/>
@@ -7640,10 +7446,10 @@
         <w:tblLook w:firstRow="1" w:noVBand="1" w:lastRow="0" w:firstColumn="0" w:lastColumn="0" w:noHBand="0"/>
       </w:tblPr>
       <w:tblGrid>
-        <w:gridCol w:w="1223"/>
-        <w:gridCol w:w="1663"/>
-        <w:gridCol w:w="772"/>
-        <w:gridCol w:w="881"/>
+        <w:gridCol w:w="1222"/>
+        <w:gridCol w:w="1664"/>
+        <w:gridCol w:w="771"/>
+        <w:gridCol w:w="882"/>
         <w:gridCol w:w="881"/>
       </w:tblGrid>
       <w:tr>
@@ -7652,7 +7458,7 @@
         </w:trPr>
         <w:tc>
           <w:tcPr>
-            <w:tcW w:w="1223" w:type="dxa"/>
+            <w:tcW w:w="1222" w:type="dxa"/>
             <w:tcBorders>
               <w:top w:val="single" w:sz="12" w:space="0" w:color="666666"/>
               <w:bottom w:val="single" w:sz="12" w:space="0" w:color="666666"/>
@@ -7663,7 +7469,6 @@
           <w:p>
             <w:pPr>
               <w:pStyle w:val="Normal"/>
-              <w:pBdr/>
               <w:spacing w:lineRule="exact" w:line="240" w:before="100" w:after="100"/>
               <w:ind w:hanging="0" w:left="100" w:right="100"/>
               <w:jc w:val="center"/>
@@ -7709,7 +7514,7 @@
         </w:tc>
         <w:tc>
           <w:tcPr>
-            <w:tcW w:w="1663" w:type="dxa"/>
+            <w:tcW w:w="1664" w:type="dxa"/>
             <w:tcBorders>
               <w:top w:val="single" w:sz="12" w:space="0" w:color="666666"/>
               <w:bottom w:val="single" w:sz="12" w:space="0" w:color="666666"/>
@@ -7720,7 +7525,6 @@
           <w:p>
             <w:pPr>
               <w:pStyle w:val="Normal"/>
-              <w:pBdr/>
               <w:spacing w:lineRule="exact" w:line="240" w:before="100" w:after="100"/>
               <w:ind w:hanging="0" w:left="100" w:right="100"/>
               <w:jc w:val="center"/>
@@ -7766,7 +7570,7 @@
         </w:tc>
         <w:tc>
           <w:tcPr>
-            <w:tcW w:w="772" w:type="dxa"/>
+            <w:tcW w:w="771" w:type="dxa"/>
             <w:tcBorders>
               <w:top w:val="single" w:sz="12" w:space="0" w:color="666666"/>
               <w:bottom w:val="single" w:sz="12" w:space="0" w:color="666666"/>
@@ -7777,7 +7581,6 @@
           <w:p>
             <w:pPr>
               <w:pStyle w:val="Normal"/>
-              <w:pBdr/>
               <w:spacing w:lineRule="exact" w:line="240" w:before="100" w:after="100"/>
               <w:ind w:hanging="0" w:left="100" w:right="100"/>
               <w:jc w:val="center"/>
@@ -7794,6 +7597,38 @@
                 <w:u w:val="none"/>
               </w:rPr>
               <w:t>優</w:t>
+            </w:r>
+          </w:p>
+        </w:tc>
+        <w:tc>
+          <w:tcPr>
+            <w:tcW w:w="882" w:type="dxa"/>
+            <w:tcBorders>
+              <w:top w:val="single" w:sz="12" w:space="0" w:color="666666"/>
+              <w:bottom w:val="single" w:sz="12" w:space="0" w:color="666666"/>
+            </w:tcBorders>
+            <w:shd w:color="auto" w:fill="FFFFFF" w:val="clear"/>
+            <w:vAlign w:val="center"/>
+          </w:tcPr>
+          <w:p>
+            <w:pPr>
+              <w:pStyle w:val="Normal"/>
+              <w:spacing w:lineRule="exact" w:line="240" w:before="100" w:after="100"/>
+              <w:ind w:hanging="0" w:left="100" w:right="100"/>
+              <w:jc w:val="center"/>
+              <w:rPr/>
+            </w:pPr>
+            <w:r>
+              <w:rPr>
+                <w:rFonts w:ascii="Arial" w:hAnsi="Arial" w:cs="Arial" w:eastAsia="Arial"/>
+                <w:b w:val="false"/>
+                <w:i w:val="false"/>
+                <w:color w:val="000000"/>
+                <w:sz w:val="22"/>
+                <w:szCs w:val="22"/>
+                <w:u w:val="none"/>
+              </w:rPr>
+              <w:t>有疑慮</w:t>
             </w:r>
           </w:p>
         </w:tc>
@@ -7810,7 +7645,6 @@
           <w:p>
             <w:pPr>
               <w:pStyle w:val="Normal"/>
-              <w:pBdr/>
               <w:spacing w:lineRule="exact" w:line="240" w:before="100" w:after="100"/>
               <w:ind w:hanging="0" w:left="100" w:right="100"/>
               <w:jc w:val="center"/>
@@ -7826,7 +7660,138 @@
                 <w:szCs w:val="22"/>
                 <w:u w:val="none"/>
               </w:rPr>
-              <w:t>有疑慮</w:t>
+              <w:t>待加強</w:t>
+            </w:r>
+          </w:p>
+        </w:tc>
+      </w:tr>
+      <w:tr>
+        <w:trPr/>
+        <w:tc>
+          <w:tcPr>
+            <w:tcW w:w="1222" w:type="dxa"/>
+            <w:tcBorders>
+              <w:top w:val="single" w:sz="12" w:space="0" w:color="666666"/>
+              <w:bottom w:val="single" w:sz="12" w:space="0" w:color="666666"/>
+            </w:tcBorders>
+            <w:shd w:color="auto" w:fill="FFFFFF" w:val="clear"/>
+            <w:vAlign w:val="center"/>
+          </w:tcPr>
+          <w:p>
+            <w:pPr>
+              <w:pStyle w:val="Normal"/>
+              <w:spacing w:lineRule="exact" w:line="240" w:before="100" w:after="100"/>
+              <w:ind w:hanging="0" w:left="100" w:right="100"/>
+              <w:jc w:val="center"/>
+              <w:rPr/>
+            </w:pPr>
+            <w:r>
+              <w:rPr>
+                <w:rFonts w:eastAsia="Arial" w:cs="Arial" w:ascii="Arial" w:hAnsi="Arial"/>
+                <w:b w:val="false"/>
+                <w:i w:val="false"/>
+                <w:color w:val="000000"/>
+                <w:sz w:val="22"/>
+                <w:szCs w:val="22"/>
+                <w:u w:val="none"/>
+              </w:rPr>
+              <w:t>2,899</w:t>
+            </w:r>
+          </w:p>
+        </w:tc>
+        <w:tc>
+          <w:tcPr>
+            <w:tcW w:w="1664" w:type="dxa"/>
+            <w:tcBorders>
+              <w:top w:val="single" w:sz="12" w:space="0" w:color="666666"/>
+              <w:bottom w:val="single" w:sz="12" w:space="0" w:color="666666"/>
+            </w:tcBorders>
+            <w:shd w:color="auto" w:fill="FFFFFF" w:val="clear"/>
+            <w:vAlign w:val="center"/>
+          </w:tcPr>
+          <w:p>
+            <w:pPr>
+              <w:pStyle w:val="Normal"/>
+              <w:spacing w:lineRule="exact" w:line="240" w:before="100" w:after="100"/>
+              <w:ind w:hanging="0" w:left="100" w:right="100"/>
+              <w:jc w:val="center"/>
+              <w:rPr/>
+            </w:pPr>
+            <w:r>
+              <w:rPr>
+                <w:rFonts w:eastAsia="Arial" w:cs="Arial" w:ascii="Arial" w:hAnsi="Arial"/>
+                <w:b w:val="false"/>
+                <w:i w:val="false"/>
+                <w:color w:val="000000"/>
+                <w:sz w:val="22"/>
+                <w:szCs w:val="22"/>
+                <w:u w:val="none"/>
+              </w:rPr>
+              <w:t>2,899</w:t>
+            </w:r>
+          </w:p>
+        </w:tc>
+        <w:tc>
+          <w:tcPr>
+            <w:tcW w:w="771" w:type="dxa"/>
+            <w:tcBorders>
+              <w:top w:val="single" w:sz="12" w:space="0" w:color="666666"/>
+              <w:bottom w:val="single" w:sz="12" w:space="0" w:color="666666"/>
+            </w:tcBorders>
+            <w:shd w:color="auto" w:fill="FFFFFF" w:val="clear"/>
+            <w:vAlign w:val="center"/>
+          </w:tcPr>
+          <w:p>
+            <w:pPr>
+              <w:pStyle w:val="Normal"/>
+              <w:spacing w:lineRule="exact" w:line="240" w:before="100" w:after="100"/>
+              <w:ind w:hanging="0" w:left="100" w:right="100"/>
+              <w:jc w:val="center"/>
+              <w:rPr/>
+            </w:pPr>
+            <w:r>
+              <w:rPr>
+                <w:rFonts w:eastAsia="Arial" w:cs="Arial" w:ascii="Arial" w:hAnsi="Arial"/>
+                <w:b w:val="false"/>
+                <w:i w:val="false"/>
+                <w:color w:val="000000"/>
+                <w:sz w:val="22"/>
+                <w:szCs w:val="22"/>
+                <w:u w:val="none"/>
+              </w:rPr>
+              <w:t>2,650</w:t>
+            </w:r>
+          </w:p>
+        </w:tc>
+        <w:tc>
+          <w:tcPr>
+            <w:tcW w:w="882" w:type="dxa"/>
+            <w:tcBorders>
+              <w:top w:val="single" w:sz="12" w:space="0" w:color="666666"/>
+              <w:bottom w:val="single" w:sz="12" w:space="0" w:color="666666"/>
+            </w:tcBorders>
+            <w:shd w:color="auto" w:fill="FFFFFF" w:val="clear"/>
+            <w:vAlign w:val="center"/>
+          </w:tcPr>
+          <w:p>
+            <w:pPr>
+              <w:pStyle w:val="Normal"/>
+              <w:spacing w:lineRule="exact" w:line="240" w:before="100" w:after="100"/>
+              <w:ind w:hanging="0" w:left="100" w:right="100"/>
+              <w:jc w:val="center"/>
+              <w:rPr/>
+            </w:pPr>
+            <w:r>
+              <w:rPr>
+                <w:rFonts w:eastAsia="Arial" w:cs="Arial" w:ascii="Arial" w:hAnsi="Arial"/>
+                <w:b w:val="false"/>
+                <w:i w:val="false"/>
+                <w:color w:val="000000"/>
+                <w:sz w:val="22"/>
+                <w:szCs w:val="22"/>
+                <w:u w:val="none"/>
+              </w:rPr>
+              <w:t>148</w:t>
             </w:r>
           </w:p>
         </w:tc>
@@ -7843,175 +7808,6 @@
           <w:p>
             <w:pPr>
               <w:pStyle w:val="Normal"/>
-              <w:pBdr/>
-              <w:spacing w:lineRule="exact" w:line="240" w:before="100" w:after="100"/>
-              <w:ind w:hanging="0" w:left="100" w:right="100"/>
-              <w:jc w:val="center"/>
-              <w:rPr/>
-            </w:pPr>
-            <w:r>
-              <w:rPr>
-                <w:rFonts w:ascii="Arial" w:hAnsi="Arial" w:cs="Arial" w:eastAsia="Arial"/>
-                <w:b w:val="false"/>
-                <w:i w:val="false"/>
-                <w:color w:val="000000"/>
-                <w:sz w:val="22"/>
-                <w:szCs w:val="22"/>
-                <w:u w:val="none"/>
-              </w:rPr>
-              <w:t>待加強</w:t>
-            </w:r>
-          </w:p>
-        </w:tc>
-      </w:tr>
-      <w:tr>
-        <w:trPr/>
-        <w:tc>
-          <w:tcPr>
-            <w:tcW w:w="1223" w:type="dxa"/>
-            <w:tcBorders>
-              <w:top w:val="single" w:sz="12" w:space="0" w:color="666666"/>
-              <w:bottom w:val="single" w:sz="12" w:space="0" w:color="666666"/>
-            </w:tcBorders>
-            <w:shd w:color="auto" w:fill="FFFFFF" w:val="clear"/>
-            <w:vAlign w:val="center"/>
-          </w:tcPr>
-          <w:p>
-            <w:pPr>
-              <w:pStyle w:val="Normal"/>
-              <w:pBdr/>
-              <w:spacing w:lineRule="exact" w:line="240" w:before="100" w:after="100"/>
-              <w:ind w:hanging="0" w:left="100" w:right="100"/>
-              <w:jc w:val="center"/>
-              <w:rPr/>
-            </w:pPr>
-            <w:r>
-              <w:rPr>
-                <w:rFonts w:eastAsia="Arial" w:cs="Arial" w:ascii="Arial" w:hAnsi="Arial"/>
-                <w:b w:val="false"/>
-                <w:i w:val="false"/>
-                <w:color w:val="000000"/>
-                <w:sz w:val="22"/>
-                <w:szCs w:val="22"/>
-                <w:u w:val="none"/>
-              </w:rPr>
-              <w:t>2,899</w:t>
-            </w:r>
-          </w:p>
-        </w:tc>
-        <w:tc>
-          <w:tcPr>
-            <w:tcW w:w="1663" w:type="dxa"/>
-            <w:tcBorders>
-              <w:top w:val="single" w:sz="12" w:space="0" w:color="666666"/>
-              <w:bottom w:val="single" w:sz="12" w:space="0" w:color="666666"/>
-            </w:tcBorders>
-            <w:shd w:color="auto" w:fill="FFFFFF" w:val="clear"/>
-            <w:vAlign w:val="center"/>
-          </w:tcPr>
-          <w:p>
-            <w:pPr>
-              <w:pStyle w:val="Normal"/>
-              <w:pBdr/>
-              <w:spacing w:lineRule="exact" w:line="240" w:before="100" w:after="100"/>
-              <w:ind w:hanging="0" w:left="100" w:right="100"/>
-              <w:jc w:val="center"/>
-              <w:rPr/>
-            </w:pPr>
-            <w:r>
-              <w:rPr>
-                <w:rFonts w:eastAsia="Arial" w:cs="Arial" w:ascii="Arial" w:hAnsi="Arial"/>
-                <w:b w:val="false"/>
-                <w:i w:val="false"/>
-                <w:color w:val="000000"/>
-                <w:sz w:val="22"/>
-                <w:szCs w:val="22"/>
-                <w:u w:val="none"/>
-              </w:rPr>
-              <w:t>2,899</w:t>
-            </w:r>
-          </w:p>
-        </w:tc>
-        <w:tc>
-          <w:tcPr>
-            <w:tcW w:w="772" w:type="dxa"/>
-            <w:tcBorders>
-              <w:top w:val="single" w:sz="12" w:space="0" w:color="666666"/>
-              <w:bottom w:val="single" w:sz="12" w:space="0" w:color="666666"/>
-            </w:tcBorders>
-            <w:shd w:color="auto" w:fill="FFFFFF" w:val="clear"/>
-            <w:vAlign w:val="center"/>
-          </w:tcPr>
-          <w:p>
-            <w:pPr>
-              <w:pStyle w:val="Normal"/>
-              <w:pBdr/>
-              <w:spacing w:lineRule="exact" w:line="240" w:before="100" w:after="100"/>
-              <w:ind w:hanging="0" w:left="100" w:right="100"/>
-              <w:jc w:val="center"/>
-              <w:rPr/>
-            </w:pPr>
-            <w:r>
-              <w:rPr>
-                <w:rFonts w:eastAsia="Arial" w:cs="Arial" w:ascii="Arial" w:hAnsi="Arial"/>
-                <w:b w:val="false"/>
-                <w:i w:val="false"/>
-                <w:color w:val="000000"/>
-                <w:sz w:val="22"/>
-                <w:szCs w:val="22"/>
-                <w:u w:val="none"/>
-              </w:rPr>
-              <w:t>2,650</w:t>
-            </w:r>
-          </w:p>
-        </w:tc>
-        <w:tc>
-          <w:tcPr>
-            <w:tcW w:w="881" w:type="dxa"/>
-            <w:tcBorders>
-              <w:top w:val="single" w:sz="12" w:space="0" w:color="666666"/>
-              <w:bottom w:val="single" w:sz="12" w:space="0" w:color="666666"/>
-            </w:tcBorders>
-            <w:shd w:color="auto" w:fill="FFFFFF" w:val="clear"/>
-            <w:vAlign w:val="center"/>
-          </w:tcPr>
-          <w:p>
-            <w:pPr>
-              <w:pStyle w:val="Normal"/>
-              <w:pBdr/>
-              <w:spacing w:lineRule="exact" w:line="240" w:before="100" w:after="100"/>
-              <w:ind w:hanging="0" w:left="100" w:right="100"/>
-              <w:jc w:val="center"/>
-              <w:rPr/>
-            </w:pPr>
-            <w:r>
-              <w:rPr>
-                <w:rFonts w:eastAsia="Arial" w:cs="Arial" w:ascii="Arial" w:hAnsi="Arial"/>
-                <w:b w:val="false"/>
-                <w:i w:val="false"/>
-                <w:color w:val="000000"/>
-                <w:sz w:val="22"/>
-                <w:szCs w:val="22"/>
-                <w:u w:val="none"/>
-              </w:rPr>
-              <w:t>148</w:t>
-            </w:r>
-          </w:p>
-        </w:tc>
-        <w:tc>
-          <w:tcPr>
-            <w:tcW w:w="881" w:type="dxa"/>
-            <w:tcBorders>
-              <w:top w:val="single" w:sz="12" w:space="0" w:color="666666"/>
-              <w:bottom w:val="single" w:sz="12" w:space="0" w:color="666666"/>
-            </w:tcBorders>
-            <w:shd w:color="auto" w:fill="FFFFFF" w:val="clear"/>
-            <w:vAlign w:val="center"/>
-          </w:tcPr>
-          <w:p>
-            <w:pPr>
-              <w:pStyle w:val="Normal"/>
-              <w:pBdr/>
               <w:spacing w:lineRule="exact" w:line="240" w:before="100" w:after="100"/>
               <w:ind w:hanging="0" w:left="100" w:right="100"/>
               <w:jc w:val="center"/>
@@ -8090,7 +7886,7 @@
         <w:tblLook w:firstRow="1" w:noVBand="1" w:lastRow="0" w:firstColumn="0" w:lastColumn="0" w:noHBand="0"/>
       </w:tblPr>
       <w:tblGrid>
-        <w:gridCol w:w="1101"/>
+        <w:gridCol w:w="1100"/>
         <w:gridCol w:w="772"/>
       </w:tblGrid>
       <w:tr>
@@ -8099,7 +7895,7 @@
         </w:trPr>
         <w:tc>
           <w:tcPr>
-            <w:tcW w:w="1101" w:type="dxa"/>
+            <w:tcW w:w="1100" w:type="dxa"/>
             <w:tcBorders>
               <w:top w:val="single" w:sz="12" w:space="0" w:color="666666"/>
               <w:bottom w:val="single" w:sz="12" w:space="0" w:color="666666"/>
@@ -8110,7 +7906,6 @@
           <w:p>
             <w:pPr>
               <w:pStyle w:val="Normal"/>
-              <w:pBdr/>
               <w:spacing w:lineRule="exact" w:line="240" w:before="100" w:after="100"/>
               <w:ind w:hanging="0" w:left="100" w:right="100"/>
               <w:jc w:val="left"/>
@@ -8143,7 +7938,6 @@
           <w:p>
             <w:pPr>
               <w:pStyle w:val="Normal"/>
-              <w:pBdr/>
               <w:spacing w:lineRule="exact" w:line="240" w:before="100" w:after="100"/>
               <w:ind w:hanging="0" w:left="100" w:right="100"/>
               <w:jc w:val="right"/>
@@ -8168,7 +7962,7 @@
         <w:trPr/>
         <w:tc>
           <w:tcPr>
-            <w:tcW w:w="1101" w:type="dxa"/>
+            <w:tcW w:w="1100" w:type="dxa"/>
             <w:tcBorders>
               <w:top w:val="single" w:sz="12" w:space="0" w:color="666666"/>
             </w:tcBorders>
@@ -8178,7 +7972,6 @@
           <w:p>
             <w:pPr>
               <w:pStyle w:val="Normal"/>
-              <w:pBdr/>
               <w:spacing w:lineRule="exact" w:line="240" w:before="100" w:after="100"/>
               <w:ind w:hanging="0" w:left="100" w:right="100"/>
               <w:jc w:val="left"/>
@@ -8210,7 +8003,6 @@
           <w:p>
             <w:pPr>
               <w:pStyle w:val="Normal"/>
-              <w:pBdr/>
               <w:spacing w:lineRule="exact" w:line="240" w:before="100" w:after="100"/>
               <w:ind w:hanging="0" w:left="100" w:right="100"/>
               <w:jc w:val="right"/>
@@ -8235,15 +8027,14 @@
         <w:trPr/>
         <w:tc>
           <w:tcPr>
-            <w:tcW w:w="1101" w:type="dxa"/>
-            <w:tcBorders/>
-            <w:shd w:color="auto" w:fill="FFFFFF" w:val="clear"/>
-            <w:vAlign w:val="center"/>
-          </w:tcPr>
-          <w:p>
-            <w:pPr>
-              <w:pStyle w:val="Normal"/>
-              <w:pBdr/>
+            <w:tcW w:w="1100" w:type="dxa"/>
+            <w:tcBorders/>
+            <w:shd w:color="auto" w:fill="FFFFFF" w:val="clear"/>
+            <w:vAlign w:val="center"/>
+          </w:tcPr>
+          <w:p>
+            <w:pPr>
+              <w:pStyle w:val="Normal"/>
               <w:spacing w:lineRule="exact" w:line="240" w:before="100" w:after="100"/>
               <w:ind w:hanging="0" w:left="100" w:right="100"/>
               <w:jc w:val="left"/>
@@ -8273,7 +8064,6 @@
           <w:p>
             <w:pPr>
               <w:pStyle w:val="Normal"/>
-              <w:pBdr/>
               <w:spacing w:lineRule="exact" w:line="240" w:before="100" w:after="100"/>
               <w:ind w:hanging="0" w:left="100" w:right="100"/>
               <w:jc w:val="right"/>
@@ -8298,15 +8088,14 @@
         <w:trPr/>
         <w:tc>
           <w:tcPr>
-            <w:tcW w:w="1101" w:type="dxa"/>
-            <w:tcBorders/>
-            <w:shd w:color="auto" w:fill="FFFFFF" w:val="clear"/>
-            <w:vAlign w:val="center"/>
-          </w:tcPr>
-          <w:p>
-            <w:pPr>
-              <w:pStyle w:val="Normal"/>
-              <w:pBdr/>
+            <w:tcW w:w="1100" w:type="dxa"/>
+            <w:tcBorders/>
+            <w:shd w:color="auto" w:fill="FFFFFF" w:val="clear"/>
+            <w:vAlign w:val="center"/>
+          </w:tcPr>
+          <w:p>
+            <w:pPr>
+              <w:pStyle w:val="Normal"/>
               <w:spacing w:lineRule="exact" w:line="240" w:before="100" w:after="100"/>
               <w:ind w:hanging="0" w:left="100" w:right="100"/>
               <w:jc w:val="left"/>
@@ -8336,7 +8125,6 @@
           <w:p>
             <w:pPr>
               <w:pStyle w:val="Normal"/>
-              <w:pBdr/>
               <w:spacing w:lineRule="exact" w:line="240" w:before="100" w:after="100"/>
               <w:ind w:hanging="0" w:left="100" w:right="100"/>
               <w:jc w:val="right"/>
@@ -8361,15 +8149,14 @@
         <w:trPr/>
         <w:tc>
           <w:tcPr>
-            <w:tcW w:w="1101" w:type="dxa"/>
-            <w:tcBorders/>
-            <w:shd w:color="auto" w:fill="FFFFFF" w:val="clear"/>
-            <w:vAlign w:val="center"/>
-          </w:tcPr>
-          <w:p>
-            <w:pPr>
-              <w:pStyle w:val="Normal"/>
-              <w:pBdr/>
+            <w:tcW w:w="1100" w:type="dxa"/>
+            <w:tcBorders/>
+            <w:shd w:color="auto" w:fill="FFFFFF" w:val="clear"/>
+            <w:vAlign w:val="center"/>
+          </w:tcPr>
+          <w:p>
+            <w:pPr>
+              <w:pStyle w:val="Normal"/>
               <w:spacing w:lineRule="exact" w:line="240" w:before="100" w:after="100"/>
               <w:ind w:hanging="0" w:left="100" w:right="100"/>
               <w:jc w:val="left"/>
@@ -8399,7 +8186,6 @@
           <w:p>
             <w:pPr>
               <w:pStyle w:val="Normal"/>
-              <w:pBdr/>
               <w:spacing w:lineRule="exact" w:line="240" w:before="100" w:after="100"/>
               <w:ind w:hanging="0" w:left="100" w:right="100"/>
               <w:jc w:val="right"/>
@@ -8424,15 +8210,14 @@
         <w:trPr/>
         <w:tc>
           <w:tcPr>
-            <w:tcW w:w="1101" w:type="dxa"/>
-            <w:tcBorders/>
-            <w:shd w:color="auto" w:fill="FFFFFF" w:val="clear"/>
-            <w:vAlign w:val="center"/>
-          </w:tcPr>
-          <w:p>
-            <w:pPr>
-              <w:pStyle w:val="Normal"/>
-              <w:pBdr/>
+            <w:tcW w:w="1100" w:type="dxa"/>
+            <w:tcBorders/>
+            <w:shd w:color="auto" w:fill="FFFFFF" w:val="clear"/>
+            <w:vAlign w:val="center"/>
+          </w:tcPr>
+          <w:p>
+            <w:pPr>
+              <w:pStyle w:val="Normal"/>
               <w:spacing w:lineRule="exact" w:line="240" w:before="100" w:after="100"/>
               <w:ind w:hanging="0" w:left="100" w:right="100"/>
               <w:jc w:val="left"/>
@@ -8462,7 +8247,6 @@
           <w:p>
             <w:pPr>
               <w:pStyle w:val="Normal"/>
-              <w:pBdr/>
               <w:spacing w:lineRule="exact" w:line="240" w:before="100" w:after="100"/>
               <w:ind w:hanging="0" w:left="100" w:right="100"/>
               <w:jc w:val="right"/>
@@ -8487,15 +8271,14 @@
         <w:trPr/>
         <w:tc>
           <w:tcPr>
-            <w:tcW w:w="1101" w:type="dxa"/>
-            <w:tcBorders/>
-            <w:shd w:color="auto" w:fill="FFFFFF" w:val="clear"/>
-            <w:vAlign w:val="center"/>
-          </w:tcPr>
-          <w:p>
-            <w:pPr>
-              <w:pStyle w:val="Normal"/>
-              <w:pBdr/>
+            <w:tcW w:w="1100" w:type="dxa"/>
+            <w:tcBorders/>
+            <w:shd w:color="auto" w:fill="FFFFFF" w:val="clear"/>
+            <w:vAlign w:val="center"/>
+          </w:tcPr>
+          <w:p>
+            <w:pPr>
+              <w:pStyle w:val="Normal"/>
               <w:spacing w:lineRule="exact" w:line="240" w:before="100" w:after="100"/>
               <w:ind w:hanging="0" w:left="100" w:right="100"/>
               <w:jc w:val="left"/>
@@ -8525,7 +8308,6 @@
           <w:p>
             <w:pPr>
               <w:pStyle w:val="Normal"/>
-              <w:pBdr/>
               <w:spacing w:lineRule="exact" w:line="240" w:before="100" w:after="100"/>
               <w:ind w:hanging="0" w:left="100" w:right="100"/>
               <w:jc w:val="right"/>
@@ -8550,15 +8332,14 @@
         <w:trPr/>
         <w:tc>
           <w:tcPr>
-            <w:tcW w:w="1101" w:type="dxa"/>
-            <w:tcBorders/>
-            <w:shd w:color="auto" w:fill="FFFFFF" w:val="clear"/>
-            <w:vAlign w:val="center"/>
-          </w:tcPr>
-          <w:p>
-            <w:pPr>
-              <w:pStyle w:val="Normal"/>
-              <w:pBdr/>
+            <w:tcW w:w="1100" w:type="dxa"/>
+            <w:tcBorders/>
+            <w:shd w:color="auto" w:fill="FFFFFF" w:val="clear"/>
+            <w:vAlign w:val="center"/>
+          </w:tcPr>
+          <w:p>
+            <w:pPr>
+              <w:pStyle w:val="Normal"/>
               <w:spacing w:lineRule="exact" w:line="240" w:before="100" w:after="100"/>
               <w:ind w:hanging="0" w:left="100" w:right="100"/>
               <w:jc w:val="left"/>
@@ -8588,7 +8369,6 @@
           <w:p>
             <w:pPr>
               <w:pStyle w:val="Normal"/>
-              <w:pBdr/>
               <w:spacing w:lineRule="exact" w:line="240" w:before="100" w:after="100"/>
               <w:ind w:hanging="0" w:left="100" w:right="100"/>
               <w:jc w:val="right"/>
@@ -8613,15 +8393,14 @@
         <w:trPr/>
         <w:tc>
           <w:tcPr>
-            <w:tcW w:w="1101" w:type="dxa"/>
-            <w:tcBorders/>
-            <w:shd w:color="auto" w:fill="FFFFFF" w:val="clear"/>
-            <w:vAlign w:val="center"/>
-          </w:tcPr>
-          <w:p>
-            <w:pPr>
-              <w:pStyle w:val="Normal"/>
-              <w:pBdr/>
+            <w:tcW w:w="1100" w:type="dxa"/>
+            <w:tcBorders/>
+            <w:shd w:color="auto" w:fill="FFFFFF" w:val="clear"/>
+            <w:vAlign w:val="center"/>
+          </w:tcPr>
+          <w:p>
+            <w:pPr>
+              <w:pStyle w:val="Normal"/>
               <w:spacing w:lineRule="exact" w:line="240" w:before="100" w:after="100"/>
               <w:ind w:hanging="0" w:left="100" w:right="100"/>
               <w:jc w:val="left"/>
@@ -8651,7 +8430,6 @@
           <w:p>
             <w:pPr>
               <w:pStyle w:val="Normal"/>
-              <w:pBdr/>
               <w:spacing w:lineRule="exact" w:line="240" w:before="100" w:after="100"/>
               <w:ind w:hanging="0" w:left="100" w:right="100"/>
               <w:jc w:val="right"/>
@@ -8676,15 +8454,14 @@
         <w:trPr/>
         <w:tc>
           <w:tcPr>
-            <w:tcW w:w="1101" w:type="dxa"/>
-            <w:tcBorders/>
-            <w:shd w:color="auto" w:fill="FFFFFF" w:val="clear"/>
-            <w:vAlign w:val="center"/>
-          </w:tcPr>
-          <w:p>
-            <w:pPr>
-              <w:pStyle w:val="Normal"/>
-              <w:pBdr/>
+            <w:tcW w:w="1100" w:type="dxa"/>
+            <w:tcBorders/>
+            <w:shd w:color="auto" w:fill="FFFFFF" w:val="clear"/>
+            <w:vAlign w:val="center"/>
+          </w:tcPr>
+          <w:p>
+            <w:pPr>
+              <w:pStyle w:val="Normal"/>
               <w:spacing w:lineRule="exact" w:line="240" w:before="100" w:after="100"/>
               <w:ind w:hanging="0" w:left="100" w:right="100"/>
               <w:jc w:val="left"/>
@@ -8714,7 +8491,6 @@
           <w:p>
             <w:pPr>
               <w:pStyle w:val="Normal"/>
-              <w:pBdr/>
               <w:spacing w:lineRule="exact" w:line="240" w:before="100" w:after="100"/>
               <w:ind w:hanging="0" w:left="100" w:right="100"/>
               <w:jc w:val="right"/>
@@ -8739,15 +8515,14 @@
         <w:trPr/>
         <w:tc>
           <w:tcPr>
-            <w:tcW w:w="1101" w:type="dxa"/>
-            <w:tcBorders/>
-            <w:shd w:color="auto" w:fill="FFFFFF" w:val="clear"/>
-            <w:vAlign w:val="center"/>
-          </w:tcPr>
-          <w:p>
-            <w:pPr>
-              <w:pStyle w:val="Normal"/>
-              <w:pBdr/>
+            <w:tcW w:w="1100" w:type="dxa"/>
+            <w:tcBorders/>
+            <w:shd w:color="auto" w:fill="FFFFFF" w:val="clear"/>
+            <w:vAlign w:val="center"/>
+          </w:tcPr>
+          <w:p>
+            <w:pPr>
+              <w:pStyle w:val="Normal"/>
               <w:spacing w:lineRule="exact" w:line="240" w:before="100" w:after="100"/>
               <w:ind w:hanging="0" w:left="100" w:right="100"/>
               <w:jc w:val="left"/>
@@ -8777,7 +8552,6 @@
           <w:p>
             <w:pPr>
               <w:pStyle w:val="Normal"/>
-              <w:pBdr/>
               <w:spacing w:lineRule="exact" w:line="240" w:before="100" w:after="100"/>
               <w:ind w:hanging="0" w:left="100" w:right="100"/>
               <w:jc w:val="right"/>
@@ -8802,7 +8576,7 @@
         <w:trPr/>
         <w:tc>
           <w:tcPr>
-            <w:tcW w:w="1101" w:type="dxa"/>
+            <w:tcW w:w="1100" w:type="dxa"/>
             <w:tcBorders>
               <w:bottom w:val="single" w:sz="12" w:space="0" w:color="666666"/>
             </w:tcBorders>
@@ -8812,7 +8586,6 @@
           <w:p>
             <w:pPr>
               <w:pStyle w:val="Normal"/>
-              <w:pBdr/>
               <w:spacing w:lineRule="exact" w:line="240" w:before="100" w:after="100"/>
               <w:ind w:hanging="0" w:left="100" w:right="100"/>
               <w:jc w:val="left"/>
@@ -8844,7 +8617,6 @@
           <w:p>
             <w:pPr>
               <w:pStyle w:val="Normal"/>
-              <w:pBdr/>
               <w:spacing w:lineRule="exact" w:line="240" w:before="100" w:after="100"/>
               <w:ind w:hanging="0" w:left="100" w:right="100"/>
               <w:jc w:val="right"/>
@@ -8921,7 +8693,7 @@
         <w:tblLook w:firstRow="1" w:noVBand="1" w:lastRow="0" w:firstColumn="0" w:lastColumn="0" w:noHBand="0"/>
       </w:tblPr>
       <w:tblGrid>
-        <w:gridCol w:w="1321"/>
+        <w:gridCol w:w="1320"/>
         <w:gridCol w:w="1187"/>
       </w:tblGrid>
       <w:tr>
@@ -8930,7 +8702,7 @@
         </w:trPr>
         <w:tc>
           <w:tcPr>
-            <w:tcW w:w="1321" w:type="dxa"/>
+            <w:tcW w:w="1320" w:type="dxa"/>
             <w:tcBorders>
               <w:top w:val="single" w:sz="12" w:space="0" w:color="666666"/>
               <w:bottom w:val="single" w:sz="12" w:space="0" w:color="666666"/>
@@ -8941,7 +8713,6 @@
           <w:p>
             <w:pPr>
               <w:pStyle w:val="Normal"/>
-              <w:pBdr/>
               <w:spacing w:lineRule="exact" w:line="240" w:before="100" w:after="100"/>
               <w:ind w:hanging="0" w:left="100" w:right="100"/>
               <w:jc w:val="left"/>
@@ -8974,7 +8745,6 @@
           <w:p>
             <w:pPr>
               <w:pStyle w:val="Normal"/>
-              <w:pBdr/>
               <w:spacing w:lineRule="exact" w:line="240" w:before="100" w:after="100"/>
               <w:ind w:hanging="0" w:left="100" w:right="100"/>
               <w:jc w:val="right"/>
@@ -8999,7 +8769,7 @@
         <w:trPr/>
         <w:tc>
           <w:tcPr>
-            <w:tcW w:w="1321" w:type="dxa"/>
+            <w:tcW w:w="1320" w:type="dxa"/>
             <w:tcBorders>
               <w:top w:val="single" w:sz="12" w:space="0" w:color="666666"/>
             </w:tcBorders>
@@ -9009,7 +8779,6 @@
           <w:p>
             <w:pPr>
               <w:pStyle w:val="Normal"/>
-              <w:pBdr/>
               <w:spacing w:lineRule="exact" w:line="240" w:before="100" w:after="100"/>
               <w:ind w:hanging="0" w:left="100" w:right="100"/>
               <w:jc w:val="left"/>
@@ -9041,7 +8810,6 @@
           <w:p>
             <w:pPr>
               <w:pStyle w:val="Normal"/>
-              <w:pBdr/>
               <w:spacing w:lineRule="exact" w:line="240" w:before="100" w:after="100"/>
               <w:ind w:hanging="0" w:left="100" w:right="100"/>
               <w:jc w:val="right"/>
@@ -9066,15 +8834,14 @@
         <w:trPr/>
         <w:tc>
           <w:tcPr>
-            <w:tcW w:w="1321" w:type="dxa"/>
-            <w:tcBorders/>
-            <w:shd w:color="auto" w:fill="FFFFFF" w:val="clear"/>
-            <w:vAlign w:val="center"/>
-          </w:tcPr>
-          <w:p>
-            <w:pPr>
-              <w:pStyle w:val="Normal"/>
-              <w:pBdr/>
+            <w:tcW w:w="1320" w:type="dxa"/>
+            <w:tcBorders/>
+            <w:shd w:color="auto" w:fill="FFFFFF" w:val="clear"/>
+            <w:vAlign w:val="center"/>
+          </w:tcPr>
+          <w:p>
+            <w:pPr>
+              <w:pStyle w:val="Normal"/>
               <w:spacing w:lineRule="exact" w:line="240" w:before="100" w:after="100"/>
               <w:ind w:hanging="0" w:left="100" w:right="100"/>
               <w:jc w:val="left"/>
@@ -9104,7 +8871,6 @@
           <w:p>
             <w:pPr>
               <w:pStyle w:val="Normal"/>
-              <w:pBdr/>
               <w:spacing w:lineRule="exact" w:line="240" w:before="100" w:after="100"/>
               <w:ind w:hanging="0" w:left="100" w:right="100"/>
               <w:jc w:val="right"/>
@@ -9129,15 +8895,14 @@
         <w:trPr/>
         <w:tc>
           <w:tcPr>
-            <w:tcW w:w="1321" w:type="dxa"/>
-            <w:tcBorders/>
-            <w:shd w:color="auto" w:fill="FFFFFF" w:val="clear"/>
-            <w:vAlign w:val="center"/>
-          </w:tcPr>
-          <w:p>
-            <w:pPr>
-              <w:pStyle w:val="Normal"/>
-              <w:pBdr/>
+            <w:tcW w:w="1320" w:type="dxa"/>
+            <w:tcBorders/>
+            <w:shd w:color="auto" w:fill="FFFFFF" w:val="clear"/>
+            <w:vAlign w:val="center"/>
+          </w:tcPr>
+          <w:p>
+            <w:pPr>
+              <w:pStyle w:val="Normal"/>
               <w:spacing w:lineRule="exact" w:line="240" w:before="100" w:after="100"/>
               <w:ind w:hanging="0" w:left="100" w:right="100"/>
               <w:jc w:val="left"/>
@@ -9167,7 +8932,6 @@
           <w:p>
             <w:pPr>
               <w:pStyle w:val="Normal"/>
-              <w:pBdr/>
               <w:spacing w:lineRule="exact" w:line="240" w:before="100" w:after="100"/>
               <w:ind w:hanging="0" w:left="100" w:right="100"/>
               <w:jc w:val="right"/>
@@ -9192,15 +8956,14 @@
         <w:trPr/>
         <w:tc>
           <w:tcPr>
-            <w:tcW w:w="1321" w:type="dxa"/>
-            <w:tcBorders/>
-            <w:shd w:color="auto" w:fill="FFFFFF" w:val="clear"/>
-            <w:vAlign w:val="center"/>
-          </w:tcPr>
-          <w:p>
-            <w:pPr>
-              <w:pStyle w:val="Normal"/>
-              <w:pBdr/>
+            <w:tcW w:w="1320" w:type="dxa"/>
+            <w:tcBorders/>
+            <w:shd w:color="auto" w:fill="FFFFFF" w:val="clear"/>
+            <w:vAlign w:val="center"/>
+          </w:tcPr>
+          <w:p>
+            <w:pPr>
+              <w:pStyle w:val="Normal"/>
               <w:spacing w:lineRule="exact" w:line="240" w:before="100" w:after="100"/>
               <w:ind w:hanging="0" w:left="100" w:right="100"/>
               <w:jc w:val="left"/>
@@ -9230,7 +8993,6 @@
           <w:p>
             <w:pPr>
               <w:pStyle w:val="Normal"/>
-              <w:pBdr/>
               <w:spacing w:lineRule="exact" w:line="240" w:before="100" w:after="100"/>
               <w:ind w:hanging="0" w:left="100" w:right="100"/>
               <w:jc w:val="right"/>
@@ -9255,15 +9017,14 @@
         <w:trPr/>
         <w:tc>
           <w:tcPr>
-            <w:tcW w:w="1321" w:type="dxa"/>
-            <w:tcBorders/>
-            <w:shd w:color="auto" w:fill="FFFFFF" w:val="clear"/>
-            <w:vAlign w:val="center"/>
-          </w:tcPr>
-          <w:p>
-            <w:pPr>
-              <w:pStyle w:val="Normal"/>
-              <w:pBdr/>
+            <w:tcW w:w="1320" w:type="dxa"/>
+            <w:tcBorders/>
+            <w:shd w:color="auto" w:fill="FFFFFF" w:val="clear"/>
+            <w:vAlign w:val="center"/>
+          </w:tcPr>
+          <w:p>
+            <w:pPr>
+              <w:pStyle w:val="Normal"/>
               <w:spacing w:lineRule="exact" w:line="240" w:before="100" w:after="100"/>
               <w:ind w:hanging="0" w:left="100" w:right="100"/>
               <w:jc w:val="left"/>
@@ -9293,7 +9054,6 @@
           <w:p>
             <w:pPr>
               <w:pStyle w:val="Normal"/>
-              <w:pBdr/>
               <w:spacing w:lineRule="exact" w:line="240" w:before="100" w:after="100"/>
               <w:ind w:hanging="0" w:left="100" w:right="100"/>
               <w:jc w:val="right"/>
@@ -9318,15 +9078,14 @@
         <w:trPr/>
         <w:tc>
           <w:tcPr>
-            <w:tcW w:w="1321" w:type="dxa"/>
-            <w:tcBorders/>
-            <w:shd w:color="auto" w:fill="FFFFFF" w:val="clear"/>
-            <w:vAlign w:val="center"/>
-          </w:tcPr>
-          <w:p>
-            <w:pPr>
-              <w:pStyle w:val="Normal"/>
-              <w:pBdr/>
+            <w:tcW w:w="1320" w:type="dxa"/>
+            <w:tcBorders/>
+            <w:shd w:color="auto" w:fill="FFFFFF" w:val="clear"/>
+            <w:vAlign w:val="center"/>
+          </w:tcPr>
+          <w:p>
+            <w:pPr>
+              <w:pStyle w:val="Normal"/>
               <w:spacing w:lineRule="exact" w:line="240" w:before="100" w:after="100"/>
               <w:ind w:hanging="0" w:left="100" w:right="100"/>
               <w:jc w:val="left"/>
@@ -9356,7 +9115,6 @@
           <w:p>
             <w:pPr>
               <w:pStyle w:val="Normal"/>
-              <w:pBdr/>
               <w:spacing w:lineRule="exact" w:line="240" w:before="100" w:after="100"/>
               <w:ind w:hanging="0" w:left="100" w:right="100"/>
               <w:jc w:val="right"/>
@@ -9381,15 +9139,14 @@
         <w:trPr/>
         <w:tc>
           <w:tcPr>
-            <w:tcW w:w="1321" w:type="dxa"/>
-            <w:tcBorders/>
-            <w:shd w:color="auto" w:fill="FFFFFF" w:val="clear"/>
-            <w:vAlign w:val="center"/>
-          </w:tcPr>
-          <w:p>
-            <w:pPr>
-              <w:pStyle w:val="Normal"/>
-              <w:pBdr/>
+            <w:tcW w:w="1320" w:type="dxa"/>
+            <w:tcBorders/>
+            <w:shd w:color="auto" w:fill="FFFFFF" w:val="clear"/>
+            <w:vAlign w:val="center"/>
+          </w:tcPr>
+          <w:p>
+            <w:pPr>
+              <w:pStyle w:val="Normal"/>
               <w:spacing w:lineRule="exact" w:line="240" w:before="100" w:after="100"/>
               <w:ind w:hanging="0" w:left="100" w:right="100"/>
               <w:jc w:val="left"/>
@@ -9419,7 +9176,6 @@
           <w:p>
             <w:pPr>
               <w:pStyle w:val="Normal"/>
-              <w:pBdr/>
               <w:spacing w:lineRule="exact" w:line="240" w:before="100" w:after="100"/>
               <w:ind w:hanging="0" w:left="100" w:right="100"/>
               <w:jc w:val="right"/>
@@ -9444,15 +9200,14 @@
         <w:trPr/>
         <w:tc>
           <w:tcPr>
-            <w:tcW w:w="1321" w:type="dxa"/>
-            <w:tcBorders/>
-            <w:shd w:color="auto" w:fill="FFFFFF" w:val="clear"/>
-            <w:vAlign w:val="center"/>
-          </w:tcPr>
-          <w:p>
-            <w:pPr>
-              <w:pStyle w:val="Normal"/>
-              <w:pBdr/>
+            <w:tcW w:w="1320" w:type="dxa"/>
+            <w:tcBorders/>
+            <w:shd w:color="auto" w:fill="FFFFFF" w:val="clear"/>
+            <w:vAlign w:val="center"/>
+          </w:tcPr>
+          <w:p>
+            <w:pPr>
+              <w:pStyle w:val="Normal"/>
               <w:spacing w:lineRule="exact" w:line="240" w:before="100" w:after="100"/>
               <w:ind w:hanging="0" w:left="100" w:right="100"/>
               <w:jc w:val="left"/>
@@ -9482,7 +9237,6 @@
           <w:p>
             <w:pPr>
               <w:pStyle w:val="Normal"/>
-              <w:pBdr/>
               <w:spacing w:lineRule="exact" w:line="240" w:before="100" w:after="100"/>
               <w:ind w:hanging="0" w:left="100" w:right="100"/>
               <w:jc w:val="right"/>
@@ -9507,15 +9261,14 @@
         <w:trPr/>
         <w:tc>
           <w:tcPr>
-            <w:tcW w:w="1321" w:type="dxa"/>
-            <w:tcBorders/>
-            <w:shd w:color="auto" w:fill="FFFFFF" w:val="clear"/>
-            <w:vAlign w:val="center"/>
-          </w:tcPr>
-          <w:p>
-            <w:pPr>
-              <w:pStyle w:val="Normal"/>
-              <w:pBdr/>
+            <w:tcW w:w="1320" w:type="dxa"/>
+            <w:tcBorders/>
+            <w:shd w:color="auto" w:fill="FFFFFF" w:val="clear"/>
+            <w:vAlign w:val="center"/>
+          </w:tcPr>
+          <w:p>
+            <w:pPr>
+              <w:pStyle w:val="Normal"/>
               <w:spacing w:lineRule="exact" w:line="240" w:before="100" w:after="100"/>
               <w:ind w:hanging="0" w:left="100" w:right="100"/>
               <w:jc w:val="left"/>
@@ -9545,7 +9298,6 @@
           <w:p>
             <w:pPr>
               <w:pStyle w:val="Normal"/>
-              <w:pBdr/>
               <w:spacing w:lineRule="exact" w:line="240" w:before="100" w:after="100"/>
               <w:ind w:hanging="0" w:left="100" w:right="100"/>
               <w:jc w:val="right"/>
@@ -9570,7 +9322,7 @@
         <w:trPr/>
         <w:tc>
           <w:tcPr>
-            <w:tcW w:w="1321" w:type="dxa"/>
+            <w:tcW w:w="1320" w:type="dxa"/>
             <w:tcBorders>
               <w:bottom w:val="single" w:sz="12" w:space="0" w:color="666666"/>
             </w:tcBorders>
@@ -9580,7 +9332,6 @@
           <w:p>
             <w:pPr>
               <w:pStyle w:val="Normal"/>
-              <w:pBdr/>
               <w:spacing w:lineRule="exact" w:line="240" w:before="100" w:after="100"/>
               <w:ind w:hanging="0" w:left="100" w:right="100"/>
               <w:jc w:val="left"/>
@@ -9612,7 +9363,6 @@
           <w:p>
             <w:pPr>
               <w:pStyle w:val="Normal"/>
-              <w:pBdr/>
               <w:spacing w:lineRule="exact" w:line="240" w:before="100" w:after="100"/>
               <w:ind w:hanging="0" w:left="100" w:right="100"/>
               <w:jc w:val="right"/>
@@ -9648,6 +9398,15 @@
     </w:p>
     <w:p>
       <w:pPr>
+        <w:sectPr>
+          <w:type w:val="nextPage"/>
+          <w:pgSz w:w="12240" w:h="15840"/>
+          <w:pgMar w:left="1417" w:right="1417" w:gutter="0" w:header="0" w:top="1417" w:footer="0" w:bottom="1417"/>
+          <w:pgNumType w:fmt="decimal"/>
+          <w:formProt w:val="false"/>
+          <w:textDirection w:val="lrTb"/>
+          <w:docGrid w:type="default" w:linePitch="100" w:charSpace="0"/>
+        </w:sectPr>
         <w:pStyle w:val="BodyText"/>
         <w:spacing w:before="0" w:after="180"/>
         <w:rPr/>
@@ -9664,24 +9423,6 @@
         <w:rPr/>
         <w:t>為樣區位置。</w:t>
       </w:r>
-    </w:p>
-    <w:p>
-      <w:pPr>
-        <w:sectPr>
-          <w:type w:val="nextPage"/>
-          <w:pgSz w:w="12240" w:h="15840"/>
-          <w:pgMar w:left="1417" w:right="1417" w:gutter="0" w:header="0" w:top="1417" w:footer="0" w:bottom="1417"/>
-          <w:pgNumType w:fmt="decimal"/>
-          <w:formProt w:val="false"/>
-          <w:textDirection w:val="lrTb"/>
-          <w:docGrid w:type="default" w:linePitch="100" w:charSpace="0"/>
-        </w:sectPr>
-        <w:pStyle w:val="Normal"/>
-        <w:rPr/>
-      </w:pPr>
-      <w:r>
-        <w:rPr/>
-      </w:r>
       <w:r>
         <w:br w:type="page"/>
       </w:r>
@@ -9689,6 +9430,7 @@
     <w:p>
       <w:pPr>
         <w:pStyle w:val="BodyText"/>
+        <w:spacing w:before="0" w:after="180"/>
         <w:rPr/>
       </w:pPr>
       <w:r>
@@ -10217,6 +9959,7 @@
     <w:qFormat/>
     <w:pPr>
       <w:widowControl/>
+      <w:suppressAutoHyphens w:val="true"/>
       <w:bidi w:val="0"/>
       <w:spacing w:before="0" w:after="200"/>
       <w:jc w:val="left"/>
@@ -10482,7 +10225,6 @@
   </w:style>
   <w:style w:type="character" w:styleId="Style5">
     <w:name w:val="註腳字元"/>
-    <w:basedOn w:val="LgendeCar"/>
     <w:qFormat/>
     <w:rPr>
       <w:vertAlign w:val="superscript"/>
@@ -10950,6 +10692,7 @@
       <w:keepNext w:val="true"/>
       <w:keepLines/>
       <w:widowControl/>
+      <w:suppressAutoHyphens w:val="true"/>
       <w:bidi w:val="0"/>
       <w:spacing w:before="0" w:after="200"/>
       <w:jc w:val="center"/>
@@ -10971,6 +10714,7 @@
       <w:keepNext w:val="true"/>
       <w:keepLines/>
       <w:widowControl/>
+      <w:suppressAutoHyphens w:val="true"/>
       <w:bidi w:val="0"/>
       <w:spacing w:before="0" w:after="200"/>
       <w:jc w:val="center"/>

</xml_diff>